<commit_message>
modified literature review SVR part
</commit_message>
<xml_diff>
--- a/Report Aug 5 2015/Literature review.docx
+++ b/Report Aug 5 2015/Literature review.docx
@@ -100,13 +100,7 @@
         </w:numPr>
       </w:pPr>
       <w:r>
-        <w:t>Fixing the complexity of the</w:t>
-      </w:r>
-      <w:r>
-        <w:t xml:space="preserve"> </w:t>
-      </w:r>
-      <w:r>
-        <w:t>sphere decoder for MIMO detection</w:t>
+        <w:t>Fixing the complexity of the sphere decoder for MIMO detection</w:t>
       </w:r>
     </w:p>
     <w:p>
@@ -160,16 +154,7 @@
         </w:numPr>
       </w:pPr>
       <w:r>
-        <w:t xml:space="preserve"> </w:t>
-      </w:r>
-      <w:r>
-        <w:t>A low-complexity detector for large MIMO systems and multicarrier</w:t>
-      </w:r>
-      <w:r>
-        <w:t xml:space="preserve"> </w:t>
-      </w:r>
-      <w:r>
-        <w:t>CDMA systems</w:t>
+        <w:t xml:space="preserve"> A low-complexity detector for large MIMO systems and multicarrier CDMA systems</w:t>
       </w:r>
     </w:p>
     <w:p>
@@ -201,10 +186,7 @@
         </w:numPr>
       </w:pPr>
       <w:r>
-        <w:t>Multiple output selection-LAS algorithm in</w:t>
-      </w:r>
-      <w:r>
-        <w:t xml:space="preserve"> large MIMO systems</w:t>
+        <w:t>Multiple output selection-LAS algorithm in large MIMO systems</w:t>
       </w:r>
     </w:p>
     <w:p>
@@ -234,16 +216,7 @@
       </w:r>
       <w:proofErr w:type="spellEnd"/>
       <w:r>
-        <w:t xml:space="preserve"> </w:t>
-      </w:r>
-      <w:r>
-        <w:t>search algorithm for large-MIMO detection and a lower bound on ML</w:t>
-      </w:r>
-      <w:r>
-        <w:t xml:space="preserve"> </w:t>
-      </w:r>
-      <w:r>
-        <w:t>performance</w:t>
+        <w:t xml:space="preserve"> search algorithm for large-MIMO detection and a lower bound on ML performance</w:t>
       </w:r>
     </w:p>
     <w:p>
@@ -255,19 +228,7 @@
         </w:numPr>
       </w:pPr>
       <w:r>
-        <w:t>Random</w:t>
-      </w:r>
-      <w:r>
-        <w:t xml:space="preserve"> </w:t>
-      </w:r>
-      <w:r>
-        <w:t>restart</w:t>
-      </w:r>
-      <w:r>
-        <w:t xml:space="preserve"> </w:t>
-      </w:r>
-      <w:r>
-        <w:t xml:space="preserve">reactive </w:t>
+        <w:t xml:space="preserve">Random restart reactive </w:t>
       </w:r>
       <w:proofErr w:type="spellStart"/>
       <w:r>
@@ -275,13 +236,7 @@
       </w:r>
       <w:proofErr w:type="spellEnd"/>
       <w:r>
-        <w:t xml:space="preserve"> search algorithm for detection in large-MIMO</w:t>
-      </w:r>
-      <w:r>
-        <w:t xml:space="preserve"> </w:t>
-      </w:r>
-      <w:r>
-        <w:t>systems</w:t>
+        <w:t xml:space="preserve"> search algorithm for detection in large-MIMO systems</w:t>
       </w:r>
     </w:p>
     <w:p>
@@ -315,16 +270,7 @@
         </w:numPr>
       </w:pPr>
       <w:r>
-        <w:t xml:space="preserve">A novel </w:t>
-      </w:r>
-      <w:r>
-        <w:t>Monte-Carlo-sampling-based receiver f</w:t>
-      </w:r>
-      <w:r>
-        <w:t xml:space="preserve">or large-scale uplink multiuser </w:t>
-      </w:r>
-      <w:r>
-        <w:t>MIMO systems</w:t>
+        <w:t>A novel Monte-Carlo-sampling-based receiver for large-scale uplink multiuser MIMO systems</w:t>
       </w:r>
     </w:p>
     <w:p>
@@ -753,11 +699,6 @@
       </w:r>
     </w:p>
     <w:p>
-      <w:pPr>
-        <w:rPr>
-          <w:rFonts w:hint="eastAsia"/>
-        </w:rPr>
-      </w:pPr>
       <w:r>
         <w:t>S</w:t>
       </w:r>
@@ -780,10 +721,7 @@
         <w:t xml:space="preserve"> along with their sequential interference cancellation with optimized ordering (OSIC) counterparts</w:t>
       </w:r>
       <w:r>
-        <w:t xml:space="preserve"> </w:t>
-      </w:r>
-      <w:r>
-        <w:t>[</w:t>
+        <w:t xml:space="preserve"> [</w:t>
       </w:r>
       <w:r>
         <w:t>7</w:t>
@@ -960,16 +898,148 @@
         </w:numPr>
       </w:pPr>
       <w:r>
-        <w:t>On maximum-likelihood</w:t>
+        <w:t>On maximum-likelihood detection and the search</w:t>
+      </w:r>
+      <w:r>
+        <w:t xml:space="preserve"> for the closest lattice point</w:t>
+      </w:r>
+    </w:p>
+    <w:p>
+      <w:pPr>
+        <w:pStyle w:val="ListParagraph"/>
+        <w:numPr>
+          <w:ilvl w:val="0"/>
+          <w:numId w:val="14"/>
+        </w:numPr>
+      </w:pPr>
+      <w:r>
+        <w:t>Fixing the complexity of the sphere decoder for MIMO detection</w:t>
+      </w:r>
+    </w:p>
+    <w:p>
+      <w:pPr>
+        <w:pStyle w:val="ListParagraph"/>
+        <w:numPr>
+          <w:ilvl w:val="0"/>
+          <w:numId w:val="14"/>
+        </w:numPr>
+      </w:pPr>
+      <w:r>
+        <w:t>V-BLAST: An architecture for realizing very high data rates over the rich-scattering wireless channel</w:t>
+      </w:r>
+    </w:p>
+    <w:p>
+      <w:pPr>
+        <w:pStyle w:val="ListParagraph"/>
+        <w:numPr>
+          <w:ilvl w:val="0"/>
+          <w:numId w:val="14"/>
+        </w:numPr>
+      </w:pPr>
+      <w:r>
+        <w:t>Simplified processing for high spectral efficiency wireless communication employing multi-element arrays</w:t>
+      </w:r>
+    </w:p>
+    <w:p>
+      <w:pPr>
+        <w:pStyle w:val="ListParagraph"/>
+        <w:numPr>
+          <w:ilvl w:val="0"/>
+          <w:numId w:val="14"/>
+        </w:numPr>
+      </w:pPr>
+      <w:r>
+        <w:t>A fast recursive algorithm for optimum sequential signal detection in a BLAST system</w:t>
+      </w:r>
+    </w:p>
+    <w:p>
+      <w:pPr>
+        <w:pStyle w:val="ListParagraph"/>
+        <w:numPr>
+          <w:ilvl w:val="0"/>
+          <w:numId w:val="14"/>
+        </w:numPr>
+      </w:pPr>
+      <w:r>
+        <w:lastRenderedPageBreak/>
+        <w:t>Massive MIMO in the UL/DL of cellular networks</w:t>
+      </w:r>
+      <w:r>
+        <w:t>: how many antennas do we need?</w:t>
+      </w:r>
+    </w:p>
+    <w:p>
+      <w:pPr>
+        <w:pStyle w:val="ListParagraph"/>
+        <w:numPr>
+          <w:ilvl w:val="0"/>
+          <w:numId w:val="14"/>
+        </w:numPr>
+      </w:pPr>
+      <w:r>
+        <w:t>A low-complexity detector for large MIMO systems and multicarrier CDMA systems</w:t>
+      </w:r>
+    </w:p>
+    <w:p>
+      <w:pPr>
+        <w:pStyle w:val="ListParagraph"/>
+        <w:numPr>
+          <w:ilvl w:val="0"/>
+          <w:numId w:val="14"/>
+        </w:numPr>
+      </w:pPr>
+      <w:r>
+        <w:t>Multiple output selection-LAS algorithm in large MIMO systems</w:t>
+      </w:r>
+    </w:p>
+    <w:p>
+      <w:pPr>
+        <w:pStyle w:val="ListParagraph"/>
+        <w:numPr>
+          <w:ilvl w:val="0"/>
+          <w:numId w:val="14"/>
+        </w:numPr>
+      </w:pPr>
+      <w:r>
+        <w:t xml:space="preserve">A family of likelihood ascend search multiuser detectors </w:t>
+      </w:r>
+    </w:p>
+    <w:p>
+      <w:pPr>
+        <w:pStyle w:val="ListParagraph"/>
+        <w:numPr>
+          <w:ilvl w:val="0"/>
+          <w:numId w:val="14"/>
+        </w:numPr>
+      </w:pPr>
+      <w:r>
+        <w:t xml:space="preserve">Layered </w:t>
+      </w:r>
+      <w:proofErr w:type="spellStart"/>
+      <w:r>
+        <w:t>tabu</w:t>
+      </w:r>
+      <w:proofErr w:type="spellEnd"/>
+      <w:r>
+        <w:t xml:space="preserve"> search algorithm for large-MIMO detection and a lower bound on ML performance</w:t>
+      </w:r>
+    </w:p>
+    <w:p>
+      <w:pPr>
+        <w:pStyle w:val="ListParagraph"/>
+        <w:numPr>
+          <w:ilvl w:val="0"/>
+          <w:numId w:val="14"/>
+        </w:numPr>
+      </w:pPr>
+      <w:r>
+        <w:t>MIMO detection for high-order QAM</w:t>
       </w:r>
       <w:r>
         <w:t xml:space="preserve"> </w:t>
       </w:r>
       <w:r>
-        <w:t>detection and the search</w:t>
-      </w:r>
-      <w:r>
-        <w:t xml:space="preserve"> for the closest lattice point</w:t>
+        <w:t>based on a Gaussian tree approximation</w:t>
       </w:r>
     </w:p>
     <w:p>
@@ -981,272 +1051,1560 @@
         </w:numPr>
       </w:pPr>
       <w:r>
-        <w:t>Fixing the complexity of the sphere</w:t>
-      </w:r>
-      <w:r>
+        <w:t>Low complexity detection in large-dimension MIMO-ISI channels using graphical Models</w:t>
+      </w:r>
+    </w:p>
+    <w:p>
+      <w:pPr>
+        <w:pStyle w:val="ListParagraph"/>
+        <w:numPr>
+          <w:ilvl w:val="0"/>
+          <w:numId w:val="14"/>
+        </w:numPr>
+      </w:pPr>
+      <w:r>
+        <w:t>Channel hardening exploiting message passing for large MIMO</w:t>
+      </w:r>
+    </w:p>
+    <w:p>
+      <w:pPr>
+        <w:pStyle w:val="ListParagraph"/>
+        <w:numPr>
+          <w:ilvl w:val="0"/>
+          <w:numId w:val="14"/>
+        </w:numPr>
+      </w:pPr>
+      <w:r>
+        <w:t>Improved large MIMO detection with damped belief propagation</w:t>
+      </w:r>
+    </w:p>
+    <w:p>
+      <w:pPr>
+        <w:pStyle w:val="ListParagraph"/>
+        <w:numPr>
+          <w:ilvl w:val="0"/>
+          <w:numId w:val="14"/>
+        </w:numPr>
+      </w:pPr>
+      <w:r>
+        <w:t>A novel Monte-Carlo-sampling-based receiver for large-scale uplink multiuser MIMO systems</w:t>
+      </w:r>
+    </w:p>
+    <w:p>
+      <w:pPr>
+        <w:pStyle w:val="ListParagraph"/>
+        <w:numPr>
+          <w:ilvl w:val="0"/>
+          <w:numId w:val="14"/>
+        </w:numPr>
+      </w:pPr>
+      <w:r>
+        <w:t>Element based lattice reduction algorithm for large MIMO system</w:t>
+      </w:r>
+    </w:p>
+    <w:p>
+      <w:pPr>
+        <w:pStyle w:val="ListParagraph"/>
+      </w:pPr>
+    </w:p>
+    <w:p>
+      <w:pPr>
+        <w:pStyle w:val="ListParagraph"/>
+      </w:pPr>
+    </w:p>
+    <w:p>
+      <w:pPr>
+        <w:autoSpaceDE w:val="0"/>
+        <w:autoSpaceDN w:val="0"/>
+        <w:adjustRightInd w:val="0"/>
+        <w:spacing w:after="0" w:line="240" w:lineRule="auto"/>
+        <w:rPr>
+          <w:rFonts w:ascii="NimbusRomNo9L-Regu" w:hAnsi="NimbusRomNo9L-Regu" w:cs="NimbusRomNo9L-Regu"/>
+          <w:sz w:val="24"/>
+          <w:szCs w:val="24"/>
+        </w:rPr>
+      </w:pPr>
+      <w:r>
+        <w:rPr>
+          <w:rFonts w:ascii="NimbusRomNo9L-Regu" w:hAnsi="NimbusRomNo9L-Regu" w:cs="NimbusRomNo9L-Regu"/>
+          <w:sz w:val="24"/>
+          <w:szCs w:val="24"/>
+        </w:rPr>
+        <w:t xml:space="preserve">  </w:t>
+      </w:r>
+      <w:r>
+        <w:rPr>
+          <w:rFonts w:ascii="NimbusRomNo9L-Regu" w:hAnsi="NimbusRomNo9L-Regu" w:cs="NimbusRomNo9L-Regu"/>
+          <w:sz w:val="24"/>
+          <w:szCs w:val="24"/>
+        </w:rPr>
+        <w:t xml:space="preserve">Firmly grounded in framework of statistical learning theory, </w:t>
+      </w:r>
+      <w:proofErr w:type="spellStart"/>
+      <w:r>
+        <w:rPr>
+          <w:rFonts w:ascii="NimbusRomNo9L-Regu" w:hAnsi="NimbusRomNo9L-Regu" w:cs="NimbusRomNo9L-Regu"/>
+          <w:sz w:val="24"/>
+          <w:szCs w:val="24"/>
+        </w:rPr>
+        <w:t>Support</w:t>
+      </w:r>
+      <w:proofErr w:type="spellEnd"/>
+      <w:r>
+        <w:rPr>
+          <w:rFonts w:ascii="NimbusRomNo9L-Regu" w:hAnsi="NimbusRomNo9L-Regu" w:cs="NimbusRomNo9L-Regu"/>
+          <w:sz w:val="24"/>
+          <w:szCs w:val="24"/>
+        </w:rPr>
+        <w:t xml:space="preserve"> Vector Machine (SVM)</w:t>
+      </w:r>
+      <w:r>
+        <w:rPr>
+          <w:rFonts w:ascii="NimbusRomNo9L-Regu" w:hAnsi="NimbusRomNo9L-Regu" w:cs="NimbusRomNo9L-Regu"/>
+          <w:sz w:val="24"/>
+          <w:szCs w:val="24"/>
+        </w:rPr>
+        <w:t xml:space="preserve"> has become a powerful tool to solve real world supervised learning problems such as classification, regression and prediction. SVM method </w:t>
+      </w:r>
+      <w:r>
+        <w:rPr>
+          <w:rFonts w:ascii="NimbusRomNo9L-Regu" w:hAnsi="NimbusRomNo9L-Regu" w:cs="NimbusRomNo9L-Regu"/>
+          <w:sz w:val="24"/>
+          <w:szCs w:val="24"/>
+        </w:rPr>
+        <w:t>is</w:t>
+      </w:r>
+      <w:r>
+        <w:rPr>
+          <w:rFonts w:ascii="NimbusRomNo9L-Regu" w:hAnsi="NimbusRomNo9L-Regu" w:cs="NimbusRomNo9L-Regu"/>
+          <w:sz w:val="24"/>
+          <w:szCs w:val="24"/>
+        </w:rPr>
+        <w:t xml:space="preserve"> a nonlinear generalization of Generalized Portrait algorithm developed by </w:t>
+      </w:r>
+      <w:proofErr w:type="spellStart"/>
+      <w:r>
+        <w:rPr>
+          <w:rFonts w:ascii="NimbusRomNo9L-Regu" w:hAnsi="NimbusRomNo9L-Regu" w:cs="NimbusRomNo9L-Regu"/>
+          <w:sz w:val="24"/>
+          <w:szCs w:val="24"/>
+        </w:rPr>
+        <w:t>Vapnik</w:t>
+      </w:r>
+      <w:proofErr w:type="spellEnd"/>
+      <w:r>
+        <w:rPr>
+          <w:rFonts w:ascii="NimbusRomNo9L-Regu" w:hAnsi="NimbusRomNo9L-Regu" w:cs="NimbusRomNo9L-Regu"/>
+          <w:sz w:val="24"/>
+          <w:szCs w:val="24"/>
+        </w:rPr>
         <w:t xml:space="preserve"> </w:t>
       </w:r>
       <w:r>
-        <w:t>decoder for MIMO detection</w:t>
-      </w:r>
-    </w:p>
-    <w:p>
-      <w:pPr>
-        <w:pStyle w:val="ListParagraph"/>
-        <w:numPr>
-          <w:ilvl w:val="0"/>
-          <w:numId w:val="14"/>
-        </w:numPr>
-      </w:pPr>
-      <w:r>
-        <w:t>V-BLAST:</w:t>
-      </w:r>
-      <w:r>
+        <w:rPr>
+          <w:rFonts w:ascii="NimbusRomNo9L-Regu" w:hAnsi="NimbusRomNo9L-Regu" w:cs="NimbusRomNo9L-Regu"/>
+          <w:sz w:val="24"/>
+          <w:szCs w:val="24"/>
+        </w:rPr>
+        <w:t xml:space="preserve">in </w:t>
+      </w:r>
+      <w:r>
+        <w:rPr>
+          <w:rFonts w:ascii="NimbusRomNo9L-Regu" w:hAnsi="NimbusRomNo9L-Regu" w:cs="NimbusRomNo9L-Regu"/>
+          <w:sz w:val="24"/>
+          <w:szCs w:val="24"/>
+        </w:rPr>
+        <w:t>1960s [1</w:t>
+      </w:r>
+      <w:proofErr w:type="gramStart"/>
+      <w:r>
+        <w:rPr>
+          <w:rFonts w:ascii="NimbusRomNo9L-Regu" w:hAnsi="NimbusRomNo9L-Regu" w:cs="NimbusRomNo9L-Regu"/>
+          <w:sz w:val="24"/>
+          <w:szCs w:val="24"/>
+        </w:rPr>
+        <w:t>]</w:t>
+      </w:r>
+      <w:r>
+        <w:rPr>
+          <w:rFonts w:ascii="NimbusRomNo9L-Regu" w:hAnsi="NimbusRomNo9L-Regu" w:cs="NimbusRomNo9L-Regu"/>
+          <w:sz w:val="24"/>
+          <w:szCs w:val="24"/>
+        </w:rPr>
+        <w:t>[</w:t>
+      </w:r>
+      <w:proofErr w:type="gramEnd"/>
+      <w:r>
+        <w:rPr>
+          <w:rFonts w:ascii="NimbusRomNo9L-Regu" w:hAnsi="NimbusRomNo9L-Regu" w:cs="NimbusRomNo9L-Regu"/>
+          <w:sz w:val="24"/>
+          <w:szCs w:val="24"/>
+        </w:rPr>
+        <w:t>2]</w:t>
+      </w:r>
+      <w:r>
+        <w:rPr>
+          <w:rFonts w:ascii="NimbusRomNo9L-Regu" w:hAnsi="NimbusRomNo9L-Regu" w:cs="NimbusRomNo9L-Regu"/>
+          <w:sz w:val="24"/>
+          <w:szCs w:val="24"/>
+        </w:rPr>
+        <w:t>, which can give good generalization performance to unseen data [</w:t>
+      </w:r>
+      <w:r>
+        <w:rPr>
+          <w:rFonts w:ascii="NimbusRomNo9L-Regu" w:hAnsi="NimbusRomNo9L-Regu" w:cs="NimbusRomNo9L-Regu"/>
+          <w:sz w:val="24"/>
+          <w:szCs w:val="24"/>
+        </w:rPr>
+        <w:t>3</w:t>
+      </w:r>
+      <w:r>
+        <w:rPr>
+          <w:rFonts w:ascii="NimbusRomNo9L-Regu" w:hAnsi="NimbusRomNo9L-Regu" w:cs="NimbusRomNo9L-Regu"/>
+          <w:sz w:val="24"/>
+          <w:szCs w:val="24"/>
+        </w:rPr>
+        <w:t>]</w:t>
+      </w:r>
+      <w:r>
+        <w:rPr>
+          <w:rFonts w:ascii="NimbusRomNo9L-Regu" w:hAnsi="NimbusRomNo9L-Regu" w:cs="NimbusRomNo9L-Regu"/>
+          <w:sz w:val="24"/>
+          <w:szCs w:val="24"/>
+        </w:rPr>
+        <w:t>.</w:t>
+      </w:r>
+    </w:p>
+    <w:p>
+      <w:pPr>
+        <w:autoSpaceDE w:val="0"/>
+        <w:autoSpaceDN w:val="0"/>
+        <w:adjustRightInd w:val="0"/>
+        <w:spacing w:after="0" w:line="240" w:lineRule="auto"/>
+        <w:rPr>
+          <w:rFonts w:ascii="NimbusRomNo9L-Regu" w:hAnsi="NimbusRomNo9L-Regu" w:cs="NimbusRomNo9L-Regu"/>
+          <w:sz w:val="24"/>
+          <w:szCs w:val="24"/>
+        </w:rPr>
+      </w:pPr>
+    </w:p>
+    <w:p>
+      <w:pPr>
+        <w:autoSpaceDE w:val="0"/>
+        <w:autoSpaceDN w:val="0"/>
+        <w:adjustRightInd w:val="0"/>
+        <w:spacing w:after="0" w:line="240" w:lineRule="auto"/>
+        <w:rPr>
+          <w:rFonts w:ascii="NimbusRomNo9L-Regu" w:hAnsi="NimbusRomNo9L-Regu" w:cs="NimbusRomNo9L-Regu"/>
+          <w:sz w:val="24"/>
+          <w:szCs w:val="24"/>
+        </w:rPr>
+      </w:pPr>
+      <w:r>
+        <w:rPr>
+          <w:rFonts w:ascii="NimbusRomNo9L-Regu" w:hAnsi="NimbusRomNo9L-Regu" w:cs="NimbusRomNo9L-Regu"/>
+          <w:sz w:val="24"/>
+          <w:szCs w:val="24"/>
+        </w:rPr>
+        <w:t>Research and industry interest</w:t>
+      </w:r>
+      <w:r>
+        <w:rPr>
+          <w:rFonts w:ascii="NimbusRomNo9L-Regu" w:hAnsi="NimbusRomNo9L-Regu" w:cs="NimbusRomNo9L-Regu"/>
+          <w:sz w:val="24"/>
+          <w:szCs w:val="24"/>
+        </w:rPr>
         <w:t xml:space="preserve"> </w:t>
       </w:r>
       <w:r>
-        <w:t>An architecture for realizing very high data rates over the rich-scattering</w:t>
-      </w:r>
-      <w:r>
+        <w:rPr>
+          <w:rFonts w:ascii="NimbusRomNo9L-Regu" w:hAnsi="NimbusRomNo9L-Regu" w:cs="NimbusRomNo9L-Regu"/>
+          <w:sz w:val="24"/>
+          <w:szCs w:val="24"/>
+        </w:rPr>
+        <w:t>of SVM boosted since</w:t>
+      </w:r>
+      <w:r>
+        <w:rPr>
+          <w:rFonts w:ascii="NimbusRomNo9L-Regu" w:hAnsi="NimbusRomNo9L-Regu" w:cs="NimbusRomNo9L-Regu"/>
+          <w:sz w:val="24"/>
+          <w:szCs w:val="24"/>
+        </w:rPr>
+        <w:t xml:space="preserve"> 19</w:t>
+      </w:r>
+      <w:r>
+        <w:rPr>
+          <w:rFonts w:ascii="NimbusRomNo9L-Regu" w:hAnsi="NimbusRomNo9L-Regu" w:cs="NimbusRomNo9L-Regu"/>
+          <w:sz w:val="24"/>
+          <w:szCs w:val="24"/>
+          <w:highlight w:val="yellow"/>
+        </w:rPr>
+        <w:t>9</w:t>
+      </w:r>
+      <w:r>
+        <w:rPr>
+          <w:rFonts w:ascii="NimbusRomNo9L-Regu" w:hAnsi="NimbusRomNo9L-Regu" w:cs="NimbusRomNo9L-Regu"/>
+          <w:sz w:val="24"/>
+          <w:szCs w:val="24"/>
+        </w:rPr>
+        <w:t>0s</w:t>
+      </w:r>
+      <w:r>
+        <w:rPr>
+          <w:rFonts w:ascii="NimbusRomNo9L-Regu" w:hAnsi="NimbusRomNo9L-Regu" w:cs="NimbusRomNo9L-Regu"/>
+          <w:sz w:val="24"/>
+          <w:szCs w:val="24"/>
+        </w:rPr>
+        <w:t>, promoted by</w:t>
+      </w:r>
+      <w:r>
+        <w:rPr>
+          <w:rFonts w:ascii="NimbusRomNo9L-Regu" w:hAnsi="NimbusRomNo9L-Regu" w:cs="NimbusRomNo9L-Regu"/>
+          <w:sz w:val="24"/>
+          <w:szCs w:val="24"/>
+        </w:rPr>
+        <w:t xml:space="preserve"> related works of</w:t>
+      </w:r>
+      <w:r>
+        <w:rPr>
+          <w:rFonts w:ascii="NimbusRomNo9L-Regu" w:hAnsi="NimbusRomNo9L-Regu" w:cs="NimbusRomNo9L-Regu"/>
+          <w:sz w:val="24"/>
+          <w:szCs w:val="24"/>
+        </w:rPr>
         <w:t xml:space="preserve"> </w:t>
       </w:r>
-      <w:r>
-        <w:t>wireless channel</w:t>
-      </w:r>
-    </w:p>
-    <w:p>
-      <w:pPr>
-        <w:pStyle w:val="ListParagraph"/>
-        <w:numPr>
-          <w:ilvl w:val="0"/>
-          <w:numId w:val="14"/>
-        </w:numPr>
-      </w:pPr>
-      <w:r>
-        <w:t>Simplified processing for high spectral efficiency wireless communication</w:t>
-      </w:r>
-      <w:r>
+      <w:proofErr w:type="spellStart"/>
+      <w:r>
+        <w:rPr>
+          <w:rFonts w:ascii="NimbusRomNo9L-Regu" w:hAnsi="NimbusRomNo9L-Regu" w:cs="NimbusRomNo9L-Regu"/>
+          <w:sz w:val="24"/>
+          <w:szCs w:val="24"/>
+        </w:rPr>
+        <w:t>Vapnik</w:t>
+      </w:r>
+      <w:proofErr w:type="spellEnd"/>
+      <w:r>
+        <w:rPr>
+          <w:rFonts w:ascii="NimbusRomNo9L-Regu" w:hAnsi="NimbusRomNo9L-Regu" w:cs="NimbusRomNo9L-Regu"/>
+          <w:sz w:val="24"/>
+          <w:szCs w:val="24"/>
+        </w:rPr>
+        <w:t xml:space="preserve"> and co-workers at AT&amp;T Bell </w:t>
+      </w:r>
+      <w:proofErr w:type="gramStart"/>
+      <w:r>
+        <w:rPr>
+          <w:rFonts w:ascii="NimbusRomNo9L-Regu" w:hAnsi="NimbusRomNo9L-Regu" w:cs="NimbusRomNo9L-Regu"/>
+          <w:sz w:val="24"/>
+          <w:szCs w:val="24"/>
+        </w:rPr>
+        <w:t>laboratory</w:t>
+      </w:r>
+      <w:r>
+        <w:rPr>
+          <w:rFonts w:ascii="NimbusRomNo9L-Regu" w:hAnsi="NimbusRomNo9L-Regu" w:cs="NimbusRomNo9L-Regu"/>
+          <w:sz w:val="24"/>
+          <w:szCs w:val="24"/>
+        </w:rPr>
+        <w:t>[</w:t>
+      </w:r>
+      <w:proofErr w:type="gramEnd"/>
+      <w:r>
+        <w:rPr>
+          <w:rFonts w:ascii="NimbusRomNo9L-Regu" w:hAnsi="NimbusRomNo9L-Regu" w:cs="NimbusRomNo9L-Regu"/>
+          <w:sz w:val="24"/>
+          <w:szCs w:val="24"/>
+        </w:rPr>
+        <w:t>4][5]</w:t>
+      </w:r>
+      <w:r>
+        <w:rPr>
+          <w:rFonts w:ascii="NimbusRomNo9L-Regu" w:hAnsi="NimbusRomNo9L-Regu" w:cs="NimbusRomNo9L-Regu"/>
+          <w:sz w:val="24"/>
+          <w:szCs w:val="24"/>
+        </w:rPr>
+        <w:t>[6]</w:t>
+      </w:r>
+      <w:r>
+        <w:rPr>
+          <w:rFonts w:ascii="NimbusRomNo9L-Regu" w:hAnsi="NimbusRomNo9L-Regu" w:cs="NimbusRomNo9L-Regu"/>
+          <w:sz w:val="24"/>
+          <w:szCs w:val="24"/>
+        </w:rPr>
+        <w:t>[7][8]</w:t>
+      </w:r>
+      <w:r>
+        <w:rPr>
+          <w:rFonts w:ascii="NimbusRomNo9L-Regu" w:hAnsi="NimbusRomNo9L-Regu" w:cs="NimbusRomNo9L-Regu"/>
+          <w:sz w:val="24"/>
+          <w:szCs w:val="24"/>
+        </w:rPr>
+        <w:t>[9]</w:t>
+      </w:r>
+    </w:p>
+    <w:p>
+      <w:pPr>
+        <w:autoSpaceDE w:val="0"/>
+        <w:autoSpaceDN w:val="0"/>
+        <w:adjustRightInd w:val="0"/>
+        <w:spacing w:after="0" w:line="240" w:lineRule="auto"/>
+        <w:rPr>
+          <w:rFonts w:ascii="NimbusRomNo9L-Regu" w:hAnsi="NimbusRomNo9L-Regu" w:cs="NimbusRomNo9L-Regu"/>
+          <w:sz w:val="24"/>
+          <w:szCs w:val="24"/>
+        </w:rPr>
+      </w:pPr>
+      <w:r>
+        <w:rPr>
+          <w:rFonts w:ascii="NimbusRomNo9L-Regu" w:hAnsi="NimbusRomNo9L-Regu" w:cs="NimbusRomNo9L-Regu"/>
+          <w:sz w:val="24"/>
+          <w:szCs w:val="24"/>
+        </w:rPr>
+        <w:t>Moreover, the kernel based methods</w:t>
+      </w:r>
+      <w:r>
+        <w:rPr>
+          <w:rFonts w:ascii="NimbusRomNo9L-Regu" w:hAnsi="NimbusRomNo9L-Regu" w:cs="NimbusRomNo9L-Regu"/>
+          <w:sz w:val="24"/>
+          <w:szCs w:val="24"/>
+        </w:rPr>
+        <w:t xml:space="preserve"> [</w:t>
+      </w:r>
+      <w:r>
+        <w:rPr>
+          <w:rFonts w:ascii="NimbusRomNo9L-Regu" w:hAnsi="NimbusRomNo9L-Regu" w:cs="NimbusRomNo9L-Regu"/>
+          <w:sz w:val="24"/>
+          <w:szCs w:val="24"/>
+        </w:rPr>
+        <w:t>3</w:t>
+      </w:r>
+      <w:r>
+        <w:rPr>
+          <w:rFonts w:ascii="NimbusRomNo9L-Regu" w:hAnsi="NimbusRomNo9L-Regu" w:cs="NimbusRomNo9L-Regu"/>
+          <w:sz w:val="24"/>
+          <w:szCs w:val="24"/>
+        </w:rPr>
+        <w:t>] carries out nonlinear learning task by mapping input data sets into high dimensional feature space, then replacing inner product of feature mappings by computational inexpensive kernel functions</w:t>
+      </w:r>
+      <w:r>
+        <w:rPr>
+          <w:rFonts w:ascii="NimbusRomNo9L-Regu" w:hAnsi="NimbusRomNo9L-Regu" w:cs="NimbusRomNo9L-Regu"/>
+          <w:sz w:val="24"/>
+          <w:szCs w:val="24"/>
+        </w:rPr>
+        <w:t xml:space="preserve"> discarding the actual structure of the feature space</w:t>
+      </w:r>
+      <w:r>
+        <w:rPr>
+          <w:rFonts w:ascii="NimbusRomNo9L-Regu" w:hAnsi="NimbusRomNo9L-Regu" w:cs="NimbusRomNo9L-Regu"/>
+          <w:sz w:val="24"/>
+          <w:szCs w:val="24"/>
+        </w:rPr>
+        <w:t>.</w:t>
+      </w:r>
+      <w:r>
+        <w:rPr>
+          <w:rFonts w:ascii="NimbusRomNo9L-Regu" w:hAnsi="NimbusRomNo9L-Regu" w:cs="NimbusRomNo9L-Regu"/>
+          <w:sz w:val="24"/>
+          <w:szCs w:val="24"/>
+        </w:rPr>
+        <w:t xml:space="preserve"> This rational is supported mathematically by Reproducing Kernel Hilbert Space (RKHS).</w:t>
+      </w:r>
+      <w:r>
+        <w:rPr>
+          <w:rFonts w:ascii="NimbusRomNo9L-Regu" w:hAnsi="NimbusRomNo9L-Regu" w:cs="NimbusRomNo9L-Regu"/>
+          <w:sz w:val="24"/>
+          <w:szCs w:val="24"/>
+        </w:rPr>
         <w:t xml:space="preserve"> </w:t>
       </w:r>
-      <w:r>
-        <w:t>employing multi-element arrays</w:t>
-      </w:r>
-    </w:p>
-    <w:p>
-      <w:pPr>
-        <w:pStyle w:val="ListParagraph"/>
-        <w:numPr>
-          <w:ilvl w:val="0"/>
-          <w:numId w:val="14"/>
-        </w:numPr>
-      </w:pPr>
-      <w:r>
-        <w:t>A fast recursive algorithm for</w:t>
-      </w:r>
-      <w:r>
+    </w:p>
+    <w:p>
+      <w:pPr>
+        <w:autoSpaceDE w:val="0"/>
+        <w:autoSpaceDN w:val="0"/>
+        <w:adjustRightInd w:val="0"/>
+        <w:spacing w:after="0" w:line="240" w:lineRule="auto"/>
+        <w:rPr>
+          <w:rFonts w:ascii="NimbusRomNo9L-Regu" w:hAnsi="NimbusRomNo9L-Regu" w:cs="NimbusRomNo9L-Regu"/>
+          <w:sz w:val="24"/>
+          <w:szCs w:val="24"/>
+        </w:rPr>
+      </w:pPr>
+      <w:r>
+        <w:rPr>
+          <w:rFonts w:ascii="NimbusRomNo9L-Regu" w:hAnsi="NimbusRomNo9L-Regu" w:cs="NimbusRomNo9L-Regu"/>
+          <w:sz w:val="24"/>
+          <w:szCs w:val="24"/>
+        </w:rPr>
+        <w:t>Based on the same regularized risk function principle</w:t>
+      </w:r>
+      <w:r>
+        <w:rPr>
+          <w:rFonts w:ascii="NimbusRomNo9L-Regu" w:hAnsi="NimbusRomNo9L-Regu" w:cs="NimbusRomNo9L-Regu"/>
+          <w:sz w:val="24"/>
+          <w:szCs w:val="24"/>
+        </w:rPr>
+        <w:t xml:space="preserve">, </w:t>
+      </w:r>
+      <w:r>
+        <w:rPr>
+          <w:rFonts w:ascii="CMMI12" w:eastAsia="CMMI12" w:hAnsi="NimbusRomNo9L-Regu" w:cs="CMMI12" w:hint="eastAsia"/>
+          <w:i/>
+          <w:iCs/>
+          <w:sz w:val="24"/>
+          <w:szCs w:val="24"/>
+        </w:rPr>
+        <w:t>ϵ</w:t>
+      </w:r>
+      <w:r>
+        <w:rPr>
+          <w:rFonts w:ascii="NimbusRomNo9L-Regu" w:hAnsi="NimbusRomNo9L-Regu" w:cs="NimbusRomNo9L-Regu"/>
+          <w:sz w:val="24"/>
+          <w:szCs w:val="24"/>
+        </w:rPr>
+        <w:t xml:space="preserve">-Support Vector Regression (epsilon-SVR) </w:t>
+      </w:r>
+      <w:r>
+        <w:rPr>
+          <w:rFonts w:ascii="NimbusRomNo9L-Regu" w:hAnsi="NimbusRomNo9L-Regu" w:cs="NimbusRomNo9L-Regu"/>
+          <w:sz w:val="24"/>
+          <w:szCs w:val="24"/>
+        </w:rPr>
+        <w:t>[6</w:t>
+      </w:r>
+      <w:proofErr w:type="gramStart"/>
+      <w:r>
+        <w:rPr>
+          <w:rFonts w:ascii="NimbusRomNo9L-Regu" w:hAnsi="NimbusRomNo9L-Regu" w:cs="NimbusRomNo9L-Regu"/>
+          <w:sz w:val="24"/>
+          <w:szCs w:val="24"/>
+        </w:rPr>
+        <w:t>][</w:t>
+      </w:r>
+      <w:proofErr w:type="gramEnd"/>
+      <w:r>
+        <w:rPr>
+          <w:rFonts w:ascii="NimbusRomNo9L-Regu" w:hAnsi="NimbusRomNo9L-Regu" w:cs="NimbusRomNo9L-Regu"/>
+          <w:sz w:val="24"/>
+          <w:szCs w:val="24"/>
+        </w:rPr>
+        <w:t>10] was</w:t>
+      </w:r>
+      <w:r>
+        <w:rPr>
+          <w:rFonts w:ascii="NimbusRomNo9L-Regu" w:hAnsi="NimbusRomNo9L-Regu" w:cs="NimbusRomNo9L-Regu"/>
+          <w:sz w:val="24"/>
+          <w:szCs w:val="24"/>
+        </w:rPr>
+        <w:t xml:space="preserve"> developed.</w:t>
+      </w:r>
+    </w:p>
+    <w:p>
+      <w:pPr>
+        <w:autoSpaceDE w:val="0"/>
+        <w:autoSpaceDN w:val="0"/>
+        <w:adjustRightInd w:val="0"/>
+        <w:spacing w:after="0" w:line="240" w:lineRule="auto"/>
+        <w:rPr>
+          <w:rFonts w:ascii="NimbusRomNo9L-Regu" w:hAnsi="NimbusRomNo9L-Regu" w:cs="NimbusRomNo9L-Regu"/>
+          <w:sz w:val="24"/>
+          <w:szCs w:val="24"/>
+        </w:rPr>
+      </w:pPr>
+    </w:p>
+    <w:p>
+      <w:pPr>
+        <w:autoSpaceDE w:val="0"/>
+        <w:autoSpaceDN w:val="0"/>
+        <w:adjustRightInd w:val="0"/>
+        <w:spacing w:after="0" w:line="240" w:lineRule="auto"/>
+        <w:rPr>
+          <w:rFonts w:ascii="NimbusRomNo9L-Regu" w:hAnsi="NimbusRomNo9L-Regu" w:cs="NimbusRomNo9L-Regu"/>
+          <w:sz w:val="24"/>
+          <w:szCs w:val="24"/>
+        </w:rPr>
+      </w:pPr>
+      <w:r>
+        <w:rPr>
+          <w:rFonts w:ascii="NimbusRomNo9L-Regu" w:hAnsi="NimbusRomNo9L-Regu" w:cs="NimbusRomNo9L-Regu"/>
+          <w:sz w:val="24"/>
+          <w:szCs w:val="24"/>
+        </w:rPr>
+        <w:t>Like SVM, epsilon-SVR</w:t>
+      </w:r>
+      <w:r>
+        <w:rPr>
+          <w:rFonts w:ascii="NimbusRomNo9L-Regu" w:hAnsi="NimbusRomNo9L-Regu" w:cs="NimbusRomNo9L-Regu"/>
+          <w:sz w:val="24"/>
+          <w:szCs w:val="24"/>
+        </w:rPr>
+        <w:t xml:space="preserve"> solving original optimization problem by transforming it into Lagrange dual optimization problem, which can be solved by Quadratic Programming (QP), Sequential Minimal Optimization (SMO) algorithm was proposed as a fast algorithm to solve this QP problem by decompose the it into sub QP problems and solve them analytically [11], therefore, the computational intensive numerical method can be avoided. A more general method is decomposition solver, which refers to </w:t>
+      </w:r>
+      <w:r>
+        <w:rPr>
+          <w:rFonts w:ascii="NimbusRomNo9L-Regu" w:hAnsi="NimbusRomNo9L-Regu" w:cs="NimbusRomNo9L-Regu"/>
+          <w:sz w:val="24"/>
+          <w:szCs w:val="24"/>
+        </w:rPr>
+        <w:t>a set of algorithms tha</w:t>
+      </w:r>
+      <w:r>
+        <w:rPr>
+          <w:rFonts w:ascii="NimbusRomNo9L-Regu" w:hAnsi="NimbusRomNo9L-Regu" w:cs="NimbusRomNo9L-Regu"/>
+          <w:sz w:val="24"/>
+          <w:szCs w:val="24"/>
+        </w:rPr>
+        <w:t>t separate</w:t>
+      </w:r>
+      <w:r>
+        <w:rPr>
+          <w:rFonts w:ascii="NimbusRomNo9L-Regu" w:hAnsi="NimbusRomNo9L-Regu" w:cs="NimbusRomNo9L-Regu"/>
+          <w:sz w:val="24"/>
+          <w:szCs w:val="24"/>
+        </w:rPr>
+        <w:t xml:space="preserve"> the optimization variables (Lagrange multipliers) into two sets W and N, W is</w:t>
+      </w:r>
+      <w:r>
+        <w:rPr>
+          <w:rFonts w:ascii="NimbusRomNo9L-Regu" w:hAnsi="NimbusRomNo9L-Regu" w:cs="NimbusRomNo9L-Regu"/>
+          <w:sz w:val="24"/>
+          <w:szCs w:val="24"/>
+        </w:rPr>
+        <w:t xml:space="preserve"> the work set and N contains the remaining optimization variables</w:t>
+      </w:r>
+      <w:r>
+        <w:rPr>
+          <w:rFonts w:ascii="NimbusRomNo9L-Regu" w:hAnsi="NimbusRomNo9L-Regu" w:cs="NimbusRomNo9L-Regu"/>
+          <w:sz w:val="24"/>
+          <w:szCs w:val="24"/>
+        </w:rPr>
+        <w:t xml:space="preserve">. In each iteration, only </w:t>
+      </w:r>
+      <w:r>
+        <w:rPr>
+          <w:rFonts w:ascii="NimbusRomNo9L-Regu" w:hAnsi="NimbusRomNo9L-Regu" w:cs="NimbusRomNo9L-Regu"/>
+          <w:sz w:val="24"/>
+          <w:szCs w:val="24"/>
+        </w:rPr>
+        <w:t>the optimization variables in work set is optimized</w:t>
+      </w:r>
+      <w:r>
+        <w:rPr>
+          <w:rFonts w:ascii="NimbusRomNo9L-Regu" w:hAnsi="NimbusRomNo9L-Regu" w:cs="NimbusRomNo9L-Regu"/>
+          <w:sz w:val="24"/>
+          <w:szCs w:val="24"/>
+        </w:rPr>
+        <w:t xml:space="preserve"> while</w:t>
+      </w:r>
+      <w:r>
+        <w:rPr>
+          <w:rFonts w:ascii="NimbusRomNo9L-Regu" w:hAnsi="NimbusRomNo9L-Regu" w:cs="NimbusRomNo9L-Regu"/>
+          <w:sz w:val="24"/>
+          <w:szCs w:val="24"/>
+        </w:rPr>
+        <w:t xml:space="preserve"> keeping other variables</w:t>
+      </w:r>
+      <w:r>
+        <w:rPr>
+          <w:rFonts w:ascii="NimbusRomNo9L-Regu" w:hAnsi="NimbusRomNo9L-Regu" w:cs="NimbusRomNo9L-Regu"/>
+          <w:sz w:val="24"/>
+          <w:szCs w:val="24"/>
+        </w:rPr>
+        <w:t xml:space="preserve"> fixed. </w:t>
+      </w:r>
+      <w:r>
+        <w:rPr>
+          <w:rFonts w:ascii="NimbusRomNo9L-Regu" w:hAnsi="NimbusRomNo9L-Regu" w:cs="NimbusRomNo9L-Regu"/>
+          <w:sz w:val="24"/>
+          <w:szCs w:val="24"/>
+        </w:rPr>
+        <w:t xml:space="preserve">SMO algorithm </w:t>
+      </w:r>
+      <w:r>
+        <w:rPr>
+          <w:rFonts w:ascii="NimbusRomNo9L-Regu" w:hAnsi="NimbusRomNo9L-Regu" w:cs="NimbusRomNo9L-Regu"/>
+          <w:sz w:val="24"/>
+          <w:szCs w:val="24"/>
+        </w:rPr>
+        <w:t>is an extreme case</w:t>
+      </w:r>
+      <w:r>
+        <w:rPr>
+          <w:rFonts w:ascii="NimbusRomNo9L-Regu" w:hAnsi="NimbusRomNo9L-Regu" w:cs="NimbusRomNo9L-Regu"/>
+          <w:sz w:val="24"/>
+          <w:szCs w:val="24"/>
+        </w:rPr>
+        <w:t xml:space="preserve"> of decomposition solver</w:t>
+      </w:r>
+      <w:r>
+        <w:rPr>
+          <w:rFonts w:ascii="NimbusRomNo9L-Regu" w:hAnsi="NimbusRomNo9L-Regu" w:cs="NimbusRomNo9L-Regu"/>
+          <w:sz w:val="24"/>
+          <w:szCs w:val="24"/>
+        </w:rPr>
+        <w:t>.</w:t>
+      </w:r>
+      <w:r>
+        <w:rPr>
+          <w:rFonts w:ascii="NimbusRomNo9L-Regu" w:hAnsi="NimbusRomNo9L-Regu" w:cs="NimbusRomNo9L-Regu"/>
+          <w:sz w:val="24"/>
+          <w:szCs w:val="24"/>
+        </w:rPr>
+        <w:t xml:space="preserve"> An important issue</w:t>
+      </w:r>
+      <w:r>
+        <w:rPr>
+          <w:rFonts w:ascii="NimbusRomNo9L-Regu" w:hAnsi="NimbusRomNo9L-Regu" w:cs="NimbusRomNo9L-Regu"/>
+          <w:sz w:val="24"/>
+          <w:szCs w:val="24"/>
+        </w:rPr>
+        <w:t xml:space="preserve"> of decomposition solver is the choice of work set, one strategy is to choose </w:t>
+      </w:r>
+      <w:proofErr w:type="spellStart"/>
+      <w:r>
+        <w:rPr>
+          <w:rFonts w:ascii="NimbusRomNo9L-Regu" w:hAnsi="NimbusRomNo9L-Regu" w:cs="NimbusRomNo9L-Regu"/>
+          <w:sz w:val="24"/>
+          <w:szCs w:val="24"/>
+        </w:rPr>
+        <w:t>Karush</w:t>
+      </w:r>
+      <w:proofErr w:type="spellEnd"/>
+      <w:r>
+        <w:rPr>
+          <w:rFonts w:ascii="NimbusRomNo9L-Regu" w:hAnsi="NimbusRomNo9L-Regu" w:cs="NimbusRomNo9L-Regu"/>
+          <w:sz w:val="24"/>
+          <w:szCs w:val="24"/>
+        </w:rPr>
+        <w:t>–Kuhn–Tucker</w:t>
+      </w:r>
+      <w:r>
+        <w:rPr>
+          <w:rFonts w:ascii="NimbusRomNo9L-Regu" w:hAnsi="NimbusRomNo9L-Regu" w:cs="NimbusRomNo9L-Regu"/>
+          <w:sz w:val="24"/>
+          <w:szCs w:val="24"/>
+        </w:rPr>
+        <w:t xml:space="preserve"> (KKT) condition violators, </w:t>
+      </w:r>
+      <w:r>
+        <w:rPr>
+          <w:rFonts w:ascii="NimbusRomNo9L-Regu" w:hAnsi="NimbusRomNo9L-Regu" w:cs="NimbusRomNo9L-Regu"/>
+          <w:sz w:val="24"/>
+          <w:szCs w:val="24"/>
+        </w:rPr>
+        <w:t xml:space="preserve">and final converge can be guaranteed </w:t>
+      </w:r>
+      <w:r>
+        <w:rPr>
+          <w:rFonts w:ascii="NimbusRomNo9L-Regu" w:hAnsi="NimbusRomNo9L-Regu" w:cs="NimbusRomNo9L-Regu"/>
+          <w:sz w:val="24"/>
+          <w:szCs w:val="24"/>
+        </w:rPr>
+        <w:t>[12]</w:t>
+      </w:r>
+      <w:r>
+        <w:rPr>
+          <w:rFonts w:ascii="NimbusRomNo9L-Regu" w:hAnsi="NimbusRomNo9L-Regu" w:cs="NimbusRomNo9L-Regu"/>
+          <w:sz w:val="24"/>
+          <w:szCs w:val="24"/>
+        </w:rPr>
+        <w:t>.</w:t>
+      </w:r>
+      <w:r>
+        <w:rPr>
+          <w:rFonts w:ascii="NimbusRomNo9L-Regu" w:hAnsi="NimbusRomNo9L-Regu" w:cs="NimbusRomNo9L-Regu"/>
+          <w:sz w:val="24"/>
+          <w:szCs w:val="24"/>
+        </w:rPr>
         <w:t xml:space="preserve"> </w:t>
       </w:r>
       <w:r>
-        <w:t>optimum sequential signal detection in a BLAST system</w:t>
-      </w:r>
-    </w:p>
-    <w:p>
-      <w:pPr>
-        <w:pStyle w:val="ListParagraph"/>
-        <w:numPr>
-          <w:ilvl w:val="0"/>
-          <w:numId w:val="14"/>
-        </w:numPr>
-      </w:pPr>
-      <w:r>
+        <w:rPr>
+          <w:rFonts w:ascii="NimbusRomNo9L-Regu" w:hAnsi="NimbusRomNo9L-Regu" w:cs="NimbusRomNo9L-Regu"/>
+          <w:sz w:val="24"/>
+          <w:szCs w:val="24"/>
+        </w:rPr>
+        <w:t>SMO algorithm restricts the size of work set to 2, because of linear constraint in dual problem that inducted by offset.</w:t>
+      </w:r>
+      <w:r>
+        <w:rPr>
+          <w:rFonts w:ascii="NimbusRomNo9L-Regu" w:hAnsi="NimbusRomNo9L-Regu" w:cs="NimbusRomNo9L-Regu"/>
+          <w:sz w:val="24"/>
+          <w:szCs w:val="24"/>
+        </w:rPr>
+        <w:t xml:space="preserve"> </w:t>
+      </w:r>
+      <w:r>
+        <w:rPr>
+          <w:rFonts w:ascii="NimbusRomNo9L-Regu" w:hAnsi="NimbusRomNo9L-Regu" w:cs="NimbusRomNo9L-Regu"/>
+          <w:sz w:val="24"/>
+          <w:szCs w:val="24"/>
+        </w:rPr>
+        <w:t xml:space="preserve">In [13], </w:t>
+      </w:r>
+      <w:r>
+        <w:rPr>
+          <w:rFonts w:ascii="NimbusRomNo9L-Regu" w:hAnsi="NimbusRomNo9L-Regu" w:cs="NimbusRomNo9L-Regu"/>
+          <w:sz w:val="24"/>
+          <w:szCs w:val="24"/>
+        </w:rPr>
+        <w:t xml:space="preserve">a method to train SVM without offset was proposed, with the comparable performance to the SVM with offset. The authors work demonstrates that with the combination of two single optimization variable work set selection strategies which requires searching time O(n) and update a work set size of two in each iteration, this method can achieve </w:t>
+      </w:r>
+      <w:r>
+        <w:rPr>
+          <w:rFonts w:ascii="NimbusRomNo9L-Regu" w:hAnsi="NimbusRomNo9L-Regu" w:cs="NimbusRomNo9L-Regu"/>
+          <w:sz w:val="24"/>
+          <w:szCs w:val="24"/>
+        </w:rPr>
         <w:lastRenderedPageBreak/>
-        <w:t>Massive MIMO in the UL/DL</w:t>
-      </w:r>
-      <w:r>
+        <w:t>a iteration time as few as that searching over all pairs of optimization variables</w:t>
+      </w:r>
+      <w:r>
+        <w:rPr>
+          <w:rFonts w:ascii="NimbusRomNo9L-Regu" w:hAnsi="NimbusRomNo9L-Regu" w:cs="NimbusRomNo9L-Regu"/>
+          <w:sz w:val="24"/>
+          <w:szCs w:val="24"/>
+        </w:rPr>
         <w:t xml:space="preserve"> </w:t>
       </w:r>
       <w:r>
-        <w:t>of cellular networks</w:t>
-      </w:r>
-      <w:r>
-        <w:t>: how many antennas do we need?</w:t>
-      </w:r>
-    </w:p>
-    <w:p>
-      <w:pPr>
-        <w:pStyle w:val="ListParagraph"/>
-        <w:numPr>
-          <w:ilvl w:val="0"/>
-          <w:numId w:val="14"/>
-        </w:numPr>
-      </w:pPr>
-      <w:r>
-        <w:t>A low-complexity detector for large MIMO systems and multicarrier CDMA systems</w:t>
-      </w:r>
-    </w:p>
-    <w:p>
-      <w:pPr>
-        <w:pStyle w:val="ListParagraph"/>
-        <w:numPr>
-          <w:ilvl w:val="0"/>
-          <w:numId w:val="14"/>
-        </w:numPr>
-      </w:pPr>
-      <w:r>
-        <w:t>Multiple output selection-LAS algorithm in large MIMO systems</w:t>
-      </w:r>
-    </w:p>
-    <w:p>
-      <w:pPr>
-        <w:pStyle w:val="ListParagraph"/>
-        <w:numPr>
-          <w:ilvl w:val="0"/>
-          <w:numId w:val="14"/>
-        </w:numPr>
-      </w:pPr>
-      <w:r>
-        <w:t xml:space="preserve">A family of likelihood ascend search multiuser detectors </w:t>
-      </w:r>
-    </w:p>
-    <w:p>
-      <w:pPr>
-        <w:pStyle w:val="ListParagraph"/>
-        <w:numPr>
-          <w:ilvl w:val="0"/>
-          <w:numId w:val="14"/>
-        </w:numPr>
-      </w:pPr>
-      <w:r>
-        <w:t xml:space="preserve">Layered </w:t>
-      </w:r>
+        <w:rPr>
+          <w:rFonts w:ascii="NimbusRomNo9L-Regu" w:hAnsi="NimbusRomNo9L-Regu" w:cs="NimbusRomNo9L-Regu"/>
+          <w:sz w:val="24"/>
+          <w:szCs w:val="24"/>
+        </w:rPr>
+        <w:t>which requires O(n2) searching times.</w:t>
+      </w:r>
+    </w:p>
+    <w:p>
+      <w:pPr>
+        <w:autoSpaceDE w:val="0"/>
+        <w:autoSpaceDN w:val="0"/>
+        <w:adjustRightInd w:val="0"/>
+        <w:spacing w:after="0" w:line="240" w:lineRule="auto"/>
+        <w:rPr>
+          <w:rFonts w:ascii="NimbusRomNo9L-Regu" w:hAnsi="NimbusRomNo9L-Regu" w:cs="NimbusRomNo9L-Regu"/>
+          <w:sz w:val="24"/>
+          <w:szCs w:val="24"/>
+        </w:rPr>
+      </w:pPr>
+    </w:p>
+    <w:p>
+      <w:pPr>
+        <w:autoSpaceDE w:val="0"/>
+        <w:autoSpaceDN w:val="0"/>
+        <w:adjustRightInd w:val="0"/>
+        <w:spacing w:after="0" w:line="240" w:lineRule="auto"/>
+        <w:rPr>
+          <w:rFonts w:ascii="NimbusRomNo9L-Regu" w:hAnsi="NimbusRomNo9L-Regu" w:cs="NimbusRomNo9L-Regu"/>
+          <w:sz w:val="24"/>
+          <w:szCs w:val="24"/>
+        </w:rPr>
+      </w:pPr>
+      <w:r>
+        <w:rPr>
+          <w:rFonts w:ascii="NimbusRomNo9L-Regu" w:hAnsi="NimbusRomNo9L-Regu" w:cs="NimbusRomNo9L-Regu"/>
+          <w:sz w:val="24"/>
+          <w:szCs w:val="24"/>
+        </w:rPr>
+        <w:t xml:space="preserve">Until now, although the mathematical foundation of kernel based methods is RKHS which is </w:t>
+      </w:r>
+      <w:proofErr w:type="gramStart"/>
+      <w:r>
+        <w:rPr>
+          <w:rFonts w:ascii="NimbusRomNo9L-Regu" w:hAnsi="NimbusRomNo9L-Regu" w:cs="NimbusRomNo9L-Regu"/>
+          <w:sz w:val="24"/>
+          <w:szCs w:val="24"/>
+        </w:rPr>
+        <w:t>defined</w:t>
+      </w:r>
+      <w:proofErr w:type="gramEnd"/>
+      <w:r>
+        <w:rPr>
+          <w:rFonts w:ascii="NimbusRomNo9L-Regu" w:hAnsi="NimbusRomNo9L-Regu" w:cs="NimbusRomNo9L-Regu"/>
+          <w:sz w:val="24"/>
+          <w:szCs w:val="24"/>
+        </w:rPr>
+        <w:t xml:space="preserve"> in complex domain, the most of practitioners are dealing with real data set. In communication and signal processing area, the channel gains, signals</w:t>
+      </w:r>
+      <w:r>
+        <w:rPr>
+          <w:rFonts w:ascii="NimbusRomNo9L-Regu" w:hAnsi="NimbusRomNo9L-Regu" w:cs="NimbusRomNo9L-Regu"/>
+          <w:sz w:val="24"/>
+          <w:szCs w:val="24"/>
+        </w:rPr>
+        <w:t xml:space="preserve">, </w:t>
+      </w:r>
+      <w:r>
+        <w:rPr>
+          <w:rFonts w:ascii="NimbusRomNo9L-Regu" w:hAnsi="NimbusRomNo9L-Regu" w:cs="NimbusRomNo9L-Regu"/>
+          <w:sz w:val="24"/>
+          <w:szCs w:val="24"/>
+        </w:rPr>
+        <w:t xml:space="preserve">waveforms </w:t>
+      </w:r>
+      <w:r>
+        <w:rPr>
+          <w:rFonts w:ascii="NimbusRomNo9L-Regu" w:hAnsi="NimbusRomNo9L-Regu" w:cs="NimbusRomNo9L-Regu"/>
+          <w:sz w:val="24"/>
+          <w:szCs w:val="24"/>
+        </w:rPr>
+        <w:t xml:space="preserve">etc. </w:t>
+      </w:r>
+      <w:r>
+        <w:rPr>
+          <w:rFonts w:ascii="NimbusRomNo9L-Regu" w:hAnsi="NimbusRomNo9L-Regu" w:cs="NimbusRomNo9L-Regu"/>
+          <w:sz w:val="24"/>
+          <w:szCs w:val="24"/>
+        </w:rPr>
+        <w:t>are all represented in</w:t>
+      </w:r>
+      <w:r>
+        <w:rPr>
+          <w:rFonts w:ascii="NimbusRomNo9L-Regu" w:hAnsi="NimbusRomNo9L-Regu" w:cs="NimbusRomNo9L-Regu"/>
+          <w:sz w:val="24"/>
+          <w:szCs w:val="24"/>
+        </w:rPr>
+        <w:t xml:space="preserve"> complex form. Recently, a pure complex SVR$SVM based on complex kernel was proposed in [</w:t>
+      </w:r>
+      <w:r>
+        <w:rPr>
+          <w:rFonts w:ascii="NimbusRomNo9L-Regu" w:hAnsi="NimbusRomNo9L-Regu" w:cs="NimbusRomNo9L-Regu"/>
+          <w:sz w:val="24"/>
+          <w:szCs w:val="24"/>
+        </w:rPr>
+        <w:t>14</w:t>
+      </w:r>
+      <w:r>
+        <w:rPr>
+          <w:rFonts w:ascii="NimbusRomNo9L-Regu" w:hAnsi="NimbusRomNo9L-Regu" w:cs="NimbusRomNo9L-Regu"/>
+          <w:sz w:val="24"/>
+          <w:szCs w:val="24"/>
+        </w:rPr>
+        <w:t>], which can process the complex data set purely in complex domain. The simulation of channel realization and equalization in [</w:t>
+      </w:r>
+      <w:r>
+        <w:rPr>
+          <w:rFonts w:ascii="NimbusRomNo9L-Regu" w:hAnsi="NimbusRomNo9L-Regu" w:cs="NimbusRomNo9L-Regu"/>
+          <w:sz w:val="24"/>
+          <w:szCs w:val="24"/>
+        </w:rPr>
+        <w:t>14</w:t>
+      </w:r>
+      <w:r>
+        <w:rPr>
+          <w:rFonts w:ascii="NimbusRomNo9L-Regu" w:hAnsi="NimbusRomNo9L-Regu" w:cs="NimbusRomNo9L-Regu"/>
+          <w:sz w:val="24"/>
+          <w:szCs w:val="24"/>
+        </w:rPr>
+        <w:t xml:space="preserve">] demonstrate a better performance as well as reduced complexity comparing to simply split learning task into two real case by real kernel. </w:t>
+      </w:r>
+      <w:r>
+        <w:rPr>
+          <w:rFonts w:ascii="NimbusRomNo9L-Regu" w:hAnsi="NimbusRomNo9L-Regu" w:cs="NimbusRomNo9L-Regu"/>
+          <w:sz w:val="24"/>
+          <w:szCs w:val="24"/>
+        </w:rPr>
+        <w:t xml:space="preserve"> </w:t>
+      </w:r>
+    </w:p>
+    <w:p>
+      <w:pPr>
+        <w:autoSpaceDE w:val="0"/>
+        <w:autoSpaceDN w:val="0"/>
+        <w:adjustRightInd w:val="0"/>
+        <w:spacing w:after="0" w:line="240" w:lineRule="auto"/>
+        <w:rPr>
+          <w:rFonts w:ascii="NimbusRomNo9L-Regu" w:hAnsi="NimbusRomNo9L-Regu" w:cs="NimbusRomNo9L-Regu"/>
+          <w:sz w:val="24"/>
+          <w:szCs w:val="24"/>
+        </w:rPr>
+      </w:pPr>
+      <w:r>
+        <w:rPr>
+          <w:rFonts w:ascii="NimbusRomNo9L-Regu" w:hAnsi="NimbusRomNo9L-Regu" w:cs="NimbusRomNo9L-Regu"/>
+          <w:sz w:val="24"/>
+          <w:szCs w:val="24"/>
+        </w:rPr>
+        <w:t>Based on this work, we constru</w:t>
+      </w:r>
+      <w:r>
+        <w:rPr>
+          <w:rFonts w:ascii="NimbusRomNo9L-Regu" w:hAnsi="NimbusRomNo9L-Regu" w:cs="NimbusRomNo9L-Regu"/>
+          <w:sz w:val="24"/>
+          <w:szCs w:val="24"/>
+        </w:rPr>
+        <w:t>ct a prototype of a complexity-</w:t>
+      </w:r>
+      <w:r>
+        <w:rPr>
+          <w:rFonts w:ascii="NimbusRomNo9L-Regu" w:hAnsi="NimbusRomNo9L-Regu" w:cs="NimbusRomNo9L-Regu"/>
+          <w:sz w:val="24"/>
+          <w:szCs w:val="24"/>
+        </w:rPr>
+        <w:t>p</w:t>
+      </w:r>
+      <w:r>
+        <w:rPr>
+          <w:rFonts w:ascii="NimbusRomNo9L-Regu" w:hAnsi="NimbusRomNo9L-Regu" w:cs="NimbusRomNo9L-Regu"/>
+          <w:sz w:val="24"/>
+          <w:szCs w:val="24"/>
+        </w:rPr>
+        <w:t xml:space="preserve">erformance </w:t>
+      </w:r>
+      <w:r>
+        <w:rPr>
+          <w:rFonts w:ascii="NimbusRomNo9L-Regu" w:hAnsi="NimbusRomNo9L-Regu" w:cs="NimbusRomNo9L-Regu"/>
+          <w:sz w:val="24"/>
+          <w:szCs w:val="24"/>
+        </w:rPr>
+        <w:t>controllable detector for large MIMO based on dual channe</w:t>
+      </w:r>
+      <w:r>
+        <w:rPr>
+          <w:rFonts w:ascii="NimbusRomNo9L-Regu" w:hAnsi="NimbusRomNo9L-Regu" w:cs="NimbusRomNo9L-Regu"/>
+          <w:sz w:val="24"/>
+          <w:szCs w:val="24"/>
+        </w:rPr>
+        <w:t xml:space="preserve">l complex SVR. The detector can </w:t>
+      </w:r>
+      <w:r>
+        <w:rPr>
+          <w:rFonts w:ascii="NimbusRomNo9L-Regu" w:hAnsi="NimbusRomNo9L-Regu" w:cs="NimbusRomNo9L-Regu"/>
+          <w:sz w:val="24"/>
+          <w:szCs w:val="24"/>
+        </w:rPr>
+        <w:t>work in</w:t>
+      </w:r>
+      <w:r>
+        <w:rPr>
+          <w:rFonts w:ascii="NimbusRomNo9L-Regu" w:hAnsi="NimbusRomNo9L-Regu" w:cs="NimbusRomNo9L-Regu"/>
+          <w:sz w:val="24"/>
+          <w:szCs w:val="24"/>
+        </w:rPr>
+        <w:t xml:space="preserve"> two parall</w:t>
+      </w:r>
+      <w:r>
+        <w:rPr>
+          <w:rFonts w:ascii="NimbusRomNo9L-Regu" w:hAnsi="NimbusRomNo9L-Regu" w:cs="NimbusRomNo9L-Regu"/>
+          <w:sz w:val="24"/>
+          <w:szCs w:val="24"/>
+        </w:rPr>
+        <w:t>el real SVR pipeline</w:t>
+      </w:r>
+      <w:r>
+        <w:rPr>
+          <w:rFonts w:ascii="NimbusRomNo9L-Regu" w:hAnsi="NimbusRomNo9L-Regu" w:cs="NimbusRomNo9L-Regu"/>
+          <w:sz w:val="24"/>
+          <w:szCs w:val="24"/>
+        </w:rPr>
+        <w:t xml:space="preserve"> whi</w:t>
+      </w:r>
+      <w:r>
+        <w:rPr>
+          <w:rFonts w:ascii="NimbusRomNo9L-Regu" w:hAnsi="NimbusRomNo9L-Regu" w:cs="NimbusRomNo9L-Regu"/>
+          <w:sz w:val="24"/>
+          <w:szCs w:val="24"/>
+        </w:rPr>
+        <w:t xml:space="preserve">ch can be solved independently. </w:t>
+      </w:r>
+      <w:r>
+        <w:rPr>
+          <w:rFonts w:ascii="NimbusRomNo9L-Regu" w:hAnsi="NimbusRomNo9L-Regu" w:cs="NimbusRomNo9L-Regu"/>
+          <w:sz w:val="24"/>
+          <w:szCs w:val="24"/>
+        </w:rPr>
+        <w:t>Moreover, only real part of kernel matrix is needed in both cha</w:t>
+      </w:r>
+      <w:r>
+        <w:rPr>
+          <w:rFonts w:ascii="NimbusRomNo9L-Regu" w:hAnsi="NimbusRomNo9L-Regu" w:cs="NimbusRomNo9L-Regu"/>
+          <w:sz w:val="24"/>
+          <w:szCs w:val="24"/>
+        </w:rPr>
+        <w:t xml:space="preserve">nnel. This means a large amount </w:t>
+      </w:r>
+      <w:r>
+        <w:rPr>
+          <w:rFonts w:ascii="NimbusRomNo9L-Regu" w:hAnsi="NimbusRomNo9L-Regu" w:cs="NimbusRomNo9L-Regu"/>
+          <w:sz w:val="24"/>
+          <w:szCs w:val="24"/>
+        </w:rPr>
+        <w:t>of computation can be reduced.</w:t>
+      </w:r>
+    </w:p>
+    <w:p>
+      <w:pPr>
+        <w:autoSpaceDE w:val="0"/>
+        <w:autoSpaceDN w:val="0"/>
+        <w:adjustRightInd w:val="0"/>
+        <w:spacing w:after="0" w:line="240" w:lineRule="auto"/>
+        <w:rPr>
+          <w:rFonts w:ascii="NimbusRomNo9L-Regu" w:hAnsi="NimbusRomNo9L-Regu" w:cs="NimbusRomNo9L-Regu"/>
+          <w:sz w:val="24"/>
+          <w:szCs w:val="24"/>
+        </w:rPr>
+      </w:pPr>
+      <w:r>
+        <w:rPr>
+          <w:rFonts w:ascii="NimbusRomNo9L-Regu" w:hAnsi="NimbusRomNo9L-Regu" w:cs="NimbusRomNo9L-Regu"/>
+          <w:sz w:val="24"/>
+          <w:szCs w:val="24"/>
+        </w:rPr>
+        <w:t xml:space="preserve">Based on the discrete time MIMO channel model, </w:t>
+      </w:r>
+      <w:proofErr w:type="gramStart"/>
+      <w:r>
+        <w:rPr>
+          <w:rFonts w:ascii="NimbusRomNo9L-Regu" w:hAnsi="NimbusRomNo9L-Regu" w:cs="NimbusRomNo9L-Regu"/>
+          <w:sz w:val="24"/>
+          <w:szCs w:val="24"/>
+        </w:rPr>
+        <w:t>In</w:t>
+      </w:r>
+      <w:proofErr w:type="gramEnd"/>
+      <w:r>
+        <w:rPr>
+          <w:rFonts w:ascii="NimbusRomNo9L-Regu" w:hAnsi="NimbusRomNo9L-Regu" w:cs="NimbusRomNo9L-Regu"/>
+          <w:sz w:val="24"/>
+          <w:szCs w:val="24"/>
+        </w:rPr>
+        <w:t xml:space="preserve"> our regression model, this CSVR-detector</w:t>
+      </w:r>
+    </w:p>
+    <w:p>
+      <w:pPr>
+        <w:autoSpaceDE w:val="0"/>
+        <w:autoSpaceDN w:val="0"/>
+        <w:adjustRightInd w:val="0"/>
+        <w:spacing w:after="0" w:line="240" w:lineRule="auto"/>
+        <w:rPr>
+          <w:rFonts w:ascii="NimbusRomNo9L-Regu" w:hAnsi="NimbusRomNo9L-Regu" w:cs="NimbusRomNo9L-Regu"/>
+          <w:sz w:val="24"/>
+          <w:szCs w:val="24"/>
+        </w:rPr>
+      </w:pPr>
+      <w:r>
+        <w:rPr>
+          <w:rFonts w:ascii="NimbusRomNo9L-Regu" w:hAnsi="NimbusRomNo9L-Regu" w:cs="NimbusRomNo9L-Regu"/>
+          <w:sz w:val="24"/>
+          <w:szCs w:val="24"/>
+        </w:rPr>
+        <w:t>is constructed without offset, Therefore, for each real SVR without offset, in principle, on</w:t>
+      </w:r>
+      <w:r>
+        <w:rPr>
+          <w:rFonts w:ascii="NimbusRomNo9L-Regu" w:hAnsi="NimbusRomNo9L-Regu" w:cs="NimbusRomNo9L-Regu"/>
+          <w:sz w:val="24"/>
+          <w:szCs w:val="24"/>
+        </w:rPr>
+        <w:t xml:space="preserve">ly one variable is needed to be </w:t>
+      </w:r>
+      <w:r>
+        <w:rPr>
+          <w:rFonts w:ascii="NimbusRomNo9L-Regu" w:hAnsi="NimbusRomNo9L-Regu" w:cs="NimbusRomNo9L-Regu"/>
+          <w:sz w:val="24"/>
+          <w:szCs w:val="24"/>
+        </w:rPr>
+        <w:t xml:space="preserve">updated in each iteration, In our prototype, we propose a sequential single </w:t>
+      </w:r>
+      <w:r>
+        <w:rPr>
+          <w:rFonts w:ascii="NimbusRomNo9L-Regu" w:hAnsi="NimbusRomNo9L-Regu" w:cs="NimbusRomNo9L-Regu"/>
+          <w:sz w:val="24"/>
+          <w:szCs w:val="24"/>
+        </w:rPr>
+        <w:t xml:space="preserve">optimization variable </w:t>
+      </w:r>
+      <w:r>
+        <w:rPr>
+          <w:rFonts w:ascii="NimbusRomNo9L-Regu" w:hAnsi="NimbusRomNo9L-Regu" w:cs="NimbusRomNo9L-Regu"/>
+          <w:sz w:val="24"/>
+          <w:szCs w:val="24"/>
+        </w:rPr>
+        <w:t>search</w:t>
+      </w:r>
+      <w:r>
+        <w:rPr>
+          <w:rFonts w:ascii="NimbusRomNo9L-Regu" w:hAnsi="NimbusRomNo9L-Regu" w:cs="NimbusRomNo9L-Regu"/>
+          <w:sz w:val="24"/>
+          <w:szCs w:val="24"/>
+        </w:rPr>
+        <w:t>ing</w:t>
+      </w:r>
+      <w:r>
+        <w:rPr>
+          <w:rFonts w:ascii="NimbusRomNo9L-Regu" w:hAnsi="NimbusRomNo9L-Regu" w:cs="NimbusRomNo9L-Regu"/>
+          <w:sz w:val="24"/>
+          <w:szCs w:val="24"/>
+        </w:rPr>
+        <w:t xml:space="preserve"> strategy that find two </w:t>
+      </w:r>
+      <w:r>
+        <w:rPr>
+          <w:rFonts w:ascii="NimbusRomNo9L-Regu" w:hAnsi="NimbusRomNo9L-Regu" w:cs="NimbusRomNo9L-Regu"/>
+          <w:sz w:val="24"/>
+          <w:szCs w:val="24"/>
+        </w:rPr>
+        <w:t>optimization variable</w:t>
+      </w:r>
+      <w:r>
+        <w:rPr>
+          <w:rFonts w:ascii="NimbusRomNo9L-Regu" w:hAnsi="NimbusRomNo9L-Regu" w:cs="NimbusRomNo9L-Regu"/>
+          <w:sz w:val="24"/>
+          <w:szCs w:val="24"/>
+        </w:rPr>
+        <w:t xml:space="preserve"> sequentially, wh</w:t>
+      </w:r>
+      <w:r>
+        <w:rPr>
+          <w:rFonts w:ascii="NimbusRomNo9L-Regu" w:hAnsi="NimbusRomNo9L-Regu" w:cs="NimbusRomNo9L-Regu"/>
+          <w:sz w:val="24"/>
+          <w:szCs w:val="24"/>
+        </w:rPr>
+        <w:t xml:space="preserve">ich can approximate the optimal double optimization variables </w:t>
+      </w:r>
+      <w:r>
+        <w:rPr>
+          <w:rFonts w:ascii="NimbusRomNo9L-Regu" w:hAnsi="NimbusRomNo9L-Regu" w:cs="NimbusRomNo9L-Regu"/>
+          <w:sz w:val="24"/>
+          <w:szCs w:val="24"/>
+        </w:rPr>
+        <w:t xml:space="preserve">searching strategy. </w:t>
+      </w:r>
+    </w:p>
+    <w:p>
+      <w:pPr>
+        <w:pStyle w:val="Heading2"/>
+      </w:pPr>
+      <w:r>
+        <w:t>Reference</w:t>
+      </w:r>
+      <w:bookmarkStart w:id="0" w:name="_GoBack"/>
+      <w:bookmarkEnd w:id="0"/>
+    </w:p>
+    <w:p>
+      <w:pPr>
+        <w:pStyle w:val="ListParagraph"/>
+      </w:pPr>
+    </w:p>
+    <w:p>
+      <w:pPr>
+        <w:pStyle w:val="ListParagraph"/>
+        <w:numPr>
+          <w:ilvl w:val="0"/>
+          <w:numId w:val="16"/>
+        </w:numPr>
+      </w:pPr>
       <w:proofErr w:type="spellStart"/>
       <w:r>
-        <w:t>tabu</w:t>
+        <w:t>Vapnik</w:t>
       </w:r>
       <w:proofErr w:type="spellEnd"/>
       <w:r>
-        <w:t xml:space="preserve"> search algorithm for large-MIMO detection and a lower bound on ML performance</w:t>
-      </w:r>
-    </w:p>
-    <w:p>
-      <w:pPr>
-        <w:pStyle w:val="ListParagraph"/>
-        <w:numPr>
-          <w:ilvl w:val="0"/>
-          <w:numId w:val="14"/>
-        </w:numPr>
-      </w:pPr>
-      <w:r>
-        <w:t>MIMO detection for high-order QAM</w:t>
+        <w:t xml:space="preserve"> and A. Lerner. Pattern recognition using generalized</w:t>
       </w:r>
       <w:r>
         <w:t xml:space="preserve"> </w:t>
       </w:r>
       <w:r>
-        <w:t>based on a Gaussian tree approximation</w:t>
-      </w:r>
-    </w:p>
-    <w:p>
-      <w:pPr>
-        <w:pStyle w:val="ListParagraph"/>
-        <w:numPr>
-          <w:ilvl w:val="0"/>
-          <w:numId w:val="14"/>
-        </w:numPr>
-      </w:pPr>
-      <w:r>
-        <w:t>Low</w:t>
+        <w:t>portrait method.</w:t>
+      </w:r>
+    </w:p>
+    <w:p>
+      <w:pPr>
+        <w:pStyle w:val="ListParagraph"/>
+        <w:numPr>
+          <w:ilvl w:val="0"/>
+          <w:numId w:val="16"/>
+        </w:numPr>
+      </w:pPr>
+      <w:r>
+        <w:t xml:space="preserve">A note on one class of </w:t>
+      </w:r>
+      <w:proofErr w:type="spellStart"/>
+      <w:r>
+        <w:t>perceptrons</w:t>
+      </w:r>
+      <w:proofErr w:type="spellEnd"/>
+    </w:p>
+    <w:p>
+      <w:pPr>
+        <w:pStyle w:val="ListParagraph"/>
+        <w:numPr>
+          <w:ilvl w:val="0"/>
+          <w:numId w:val="16"/>
+        </w:numPr>
+      </w:pPr>
+      <w:r>
+        <w:t>Learning with kernels</w:t>
+      </w:r>
+    </w:p>
+    <w:p>
+      <w:pPr>
+        <w:pStyle w:val="ListParagraph"/>
+        <w:numPr>
+          <w:ilvl w:val="0"/>
+          <w:numId w:val="16"/>
+        </w:numPr>
+      </w:pPr>
+      <w:r>
+        <w:t xml:space="preserve">E. </w:t>
+      </w:r>
+      <w:proofErr w:type="spellStart"/>
+      <w:r>
+        <w:t>Boser</w:t>
+      </w:r>
+      <w:proofErr w:type="spellEnd"/>
+      <w:r>
+        <w:t xml:space="preserve">, I. M. </w:t>
+      </w:r>
+      <w:proofErr w:type="spellStart"/>
+      <w:r>
+        <w:t>Guyon</w:t>
+      </w:r>
+      <w:proofErr w:type="spellEnd"/>
+      <w:r>
+        <w:t xml:space="preserve">, and V. N. </w:t>
+      </w:r>
+      <w:proofErr w:type="spellStart"/>
+      <w:r>
+        <w:t>Vapnik</w:t>
+      </w:r>
+      <w:proofErr w:type="spellEnd"/>
+      <w:r>
+        <w:t>. A training algorithm</w:t>
       </w:r>
       <w:r>
         <w:t xml:space="preserve"> </w:t>
       </w:r>
       <w:r>
-        <w:t>complexity</w:t>
+        <w:t>for optimal margin classifiers.</w:t>
+      </w:r>
+    </w:p>
+    <w:p>
+      <w:pPr>
+        <w:pStyle w:val="ListParagraph"/>
+        <w:numPr>
+          <w:ilvl w:val="0"/>
+          <w:numId w:val="16"/>
+        </w:numPr>
+      </w:pPr>
+      <w:proofErr w:type="spellStart"/>
+      <w:r>
+        <w:t>Guyon</w:t>
+      </w:r>
+      <w:proofErr w:type="spellEnd"/>
+      <w:r>
+        <w:t xml:space="preserve">, B. </w:t>
+      </w:r>
+      <w:proofErr w:type="spellStart"/>
+      <w:r>
+        <w:t>Boser</w:t>
+      </w:r>
+      <w:proofErr w:type="spellEnd"/>
+      <w:r>
+        <w:t xml:space="preserve">, and V. </w:t>
+      </w:r>
+      <w:proofErr w:type="spellStart"/>
+      <w:r>
+        <w:t>Vapnik</w:t>
+      </w:r>
+      <w:proofErr w:type="spellEnd"/>
+      <w:r>
+        <w:t>. Automatic capacity tuning</w:t>
       </w:r>
       <w:r>
         <w:t xml:space="preserve"> </w:t>
       </w:r>
       <w:r>
-        <w:t>detection in large-dimension MIMO-ISI channels using</w:t>
-      </w:r>
+        <w:t>of very large VC-dimension classifiers.</w:t>
+      </w:r>
+    </w:p>
+    <w:p>
+      <w:pPr>
+        <w:pStyle w:val="ListParagraph"/>
+        <w:numPr>
+          <w:ilvl w:val="0"/>
+          <w:numId w:val="16"/>
+        </w:numPr>
+      </w:pPr>
+      <w:proofErr w:type="spellStart"/>
+      <w:r>
+        <w:t>Vapnik</w:t>
+      </w:r>
+      <w:proofErr w:type="spellEnd"/>
       <w:r>
         <w:t xml:space="preserve"> </w:t>
       </w:r>
       <w:r>
-        <w:t>graphical Models</w:t>
-      </w:r>
-    </w:p>
-    <w:p>
-      <w:pPr>
-        <w:pStyle w:val="ListParagraph"/>
-        <w:numPr>
-          <w:ilvl w:val="0"/>
-          <w:numId w:val="14"/>
-        </w:numPr>
-      </w:pPr>
-      <w:r>
-        <w:t>Channel hardening exploiting message passing for large MIMO</w:t>
-      </w:r>
-    </w:p>
-    <w:p>
-      <w:pPr>
-        <w:pStyle w:val="ListParagraph"/>
-        <w:numPr>
-          <w:ilvl w:val="0"/>
-          <w:numId w:val="14"/>
-        </w:numPr>
-      </w:pPr>
-      <w:r>
-        <w:t>Improved large MIMO detection with damped belief propagation</w:t>
-      </w:r>
-    </w:p>
-    <w:p>
-      <w:pPr>
-        <w:pStyle w:val="ListParagraph"/>
-        <w:numPr>
-          <w:ilvl w:val="0"/>
-          <w:numId w:val="14"/>
-        </w:numPr>
-      </w:pPr>
-      <w:r>
-        <w:t>A novel Monte-Carlo-sampling-based receiver for large-scale uplink multiuser MIMO systems</w:t>
-      </w:r>
-    </w:p>
-    <w:p>
-      <w:pPr>
-        <w:pStyle w:val="ListParagraph"/>
-        <w:numPr>
-          <w:ilvl w:val="0"/>
-          <w:numId w:val="14"/>
-        </w:numPr>
-      </w:pPr>
-      <w:bookmarkStart w:id="0" w:name="_GoBack"/>
-      <w:r>
-        <w:t>Element based lattice reduction algorithm for large MIMO system</w:t>
-      </w:r>
-    </w:p>
-    <w:bookmarkEnd w:id="0"/>
-    <w:p>
-      <w:pPr>
-        <w:pStyle w:val="ListParagraph"/>
-      </w:pPr>
-    </w:p>
-    <w:p>
-      <w:pPr>
-        <w:pStyle w:val="ListParagraph"/>
-      </w:pPr>
-    </w:p>
-    <w:p>
-      <w:pPr>
-        <w:pStyle w:val="ListParagraph"/>
-      </w:pPr>
-    </w:p>
-    <w:p>
-      <w:pPr>
-        <w:pStyle w:val="ListParagraph"/>
-      </w:pPr>
-    </w:p>
-    <w:p/>
+        <w:t>The Nature of Statistical Learning Theory</w:t>
+      </w:r>
+    </w:p>
+    <w:p>
+      <w:pPr>
+        <w:pStyle w:val="ListParagraph"/>
+        <w:numPr>
+          <w:ilvl w:val="0"/>
+          <w:numId w:val="16"/>
+        </w:numPr>
+      </w:pPr>
+      <w:r>
+        <w:t xml:space="preserve">Cortes and V. </w:t>
+      </w:r>
+      <w:proofErr w:type="spellStart"/>
+      <w:r>
+        <w:t>Vapnik</w:t>
+      </w:r>
+      <w:proofErr w:type="spellEnd"/>
+      <w:r>
+        <w:t>. Support vector networks.</w:t>
+      </w:r>
+    </w:p>
+    <w:p>
+      <w:pPr>
+        <w:pStyle w:val="ListParagraph"/>
+        <w:numPr>
+          <w:ilvl w:val="0"/>
+          <w:numId w:val="16"/>
+        </w:numPr>
+      </w:pPr>
+      <w:proofErr w:type="spellStart"/>
+      <w:r>
+        <w:t>Sch¨olkopf</w:t>
+      </w:r>
+      <w:proofErr w:type="spellEnd"/>
+      <w:r>
+        <w:t xml:space="preserve">, C. Burges, and V. </w:t>
+      </w:r>
+      <w:proofErr w:type="spellStart"/>
+      <w:r>
+        <w:t>Vapnik</w:t>
+      </w:r>
+      <w:proofErr w:type="spellEnd"/>
+      <w:r>
+        <w:t xml:space="preserve">. Incorporating </w:t>
+      </w:r>
+      <w:proofErr w:type="spellStart"/>
+      <w:r>
+        <w:t>invariancesin</w:t>
+      </w:r>
+      <w:proofErr w:type="spellEnd"/>
+      <w:r>
+        <w:t xml:space="preserve"> support vector learning machines.</w:t>
+      </w:r>
+    </w:p>
+    <w:p>
+      <w:pPr>
+        <w:pStyle w:val="ListParagraph"/>
+        <w:numPr>
+          <w:ilvl w:val="0"/>
+          <w:numId w:val="16"/>
+        </w:numPr>
+      </w:pPr>
+      <w:proofErr w:type="spellStart"/>
+      <w:r>
+        <w:t>Vapnik</w:t>
+      </w:r>
+      <w:proofErr w:type="spellEnd"/>
+      <w:r>
+        <w:t xml:space="preserve">, S. </w:t>
+      </w:r>
+      <w:proofErr w:type="spellStart"/>
+      <w:r>
+        <w:t>Golowich</w:t>
+      </w:r>
+      <w:proofErr w:type="spellEnd"/>
+      <w:r>
+        <w:t xml:space="preserve">, and A. </w:t>
+      </w:r>
+      <w:proofErr w:type="spellStart"/>
+      <w:r>
+        <w:t>Smola</w:t>
+      </w:r>
+      <w:proofErr w:type="spellEnd"/>
+      <w:r>
+        <w:t>. Support vector method</w:t>
+      </w:r>
+      <w:r>
+        <w:t xml:space="preserve"> </w:t>
+      </w:r>
+      <w:r>
+        <w:t>for function approximation, regression estimation, and signal</w:t>
+      </w:r>
+      <w:r>
+        <w:t xml:space="preserve"> </w:t>
+      </w:r>
+      <w:r>
+        <w:t>processing</w:t>
+      </w:r>
+    </w:p>
+    <w:p>
+      <w:pPr>
+        <w:pStyle w:val="ListParagraph"/>
+        <w:numPr>
+          <w:ilvl w:val="0"/>
+          <w:numId w:val="16"/>
+        </w:numPr>
+      </w:pPr>
+      <w:r>
+        <w:t>A tutorial to support vector regression</w:t>
+      </w:r>
+    </w:p>
+    <w:p>
+      <w:pPr>
+        <w:pStyle w:val="ListParagraph"/>
+        <w:numPr>
+          <w:ilvl w:val="0"/>
+          <w:numId w:val="16"/>
+        </w:numPr>
+      </w:pPr>
+      <w:r>
+        <w:t>Sequential minimal optimization: a fast algorithm to solve SVM</w:t>
+      </w:r>
+    </w:p>
+    <w:p>
+      <w:pPr>
+        <w:pStyle w:val="ListParagraph"/>
+        <w:numPr>
+          <w:ilvl w:val="0"/>
+          <w:numId w:val="16"/>
+        </w:numPr>
+      </w:pPr>
+      <w:proofErr w:type="spellStart"/>
+      <w:r>
+        <w:t>Osuna</w:t>
+      </w:r>
+      <w:proofErr w:type="spellEnd"/>
+      <w:r>
+        <w:t xml:space="preserve"> Improved Training Algorithm for Support Vector machines</w:t>
+      </w:r>
+    </w:p>
+    <w:p>
+      <w:pPr>
+        <w:pStyle w:val="ListParagraph"/>
+        <w:numPr>
+          <w:ilvl w:val="0"/>
+          <w:numId w:val="16"/>
+        </w:numPr>
+      </w:pPr>
+      <w:r>
+        <w:t>Training support vector machine without offset</w:t>
+      </w:r>
+    </w:p>
+    <w:p>
+      <w:pPr>
+        <w:pStyle w:val="ListParagraph"/>
+        <w:numPr>
+          <w:ilvl w:val="0"/>
+          <w:numId w:val="16"/>
+        </w:numPr>
+      </w:pPr>
+      <w:r>
+        <w:t>Complex support vector regression</w:t>
+      </w:r>
+    </w:p>
     <w:p/>
     <w:p/>
     <w:p/>
@@ -2333,6 +3691,95 @@
     </w:lvl>
   </w:abstractNum>
   <w:abstractNum w:abstractNumId="12">
+    <w:nsid w:val="4CC8543F"/>
+    <w:multiLevelType w:val="hybridMultilevel"/>
+    <w:tmpl w:val="882A1C66"/>
+    <w:lvl w:ilvl="0" w:tplc="1009000F">
+      <w:start w:val="1"/>
+      <w:numFmt w:val="decimal"/>
+      <w:lvlText w:val="%1."/>
+      <w:lvlJc w:val="left"/>
+      <w:pPr>
+        <w:ind w:left="720" w:hanging="360"/>
+      </w:pPr>
+      <w:rPr>
+        <w:rFonts w:hint="default"/>
+      </w:rPr>
+    </w:lvl>
+    <w:lvl w:ilvl="1" w:tplc="10090019" w:tentative="1">
+      <w:start w:val="1"/>
+      <w:numFmt w:val="lowerLetter"/>
+      <w:lvlText w:val="%2."/>
+      <w:lvlJc w:val="left"/>
+      <w:pPr>
+        <w:ind w:left="1440" w:hanging="360"/>
+      </w:pPr>
+    </w:lvl>
+    <w:lvl w:ilvl="2" w:tplc="1009001B" w:tentative="1">
+      <w:start w:val="1"/>
+      <w:numFmt w:val="lowerRoman"/>
+      <w:lvlText w:val="%3."/>
+      <w:lvlJc w:val="right"/>
+      <w:pPr>
+        <w:ind w:left="2160" w:hanging="180"/>
+      </w:pPr>
+    </w:lvl>
+    <w:lvl w:ilvl="3" w:tplc="1009000F" w:tentative="1">
+      <w:start w:val="1"/>
+      <w:numFmt w:val="decimal"/>
+      <w:lvlText w:val="%4."/>
+      <w:lvlJc w:val="left"/>
+      <w:pPr>
+        <w:ind w:left="2880" w:hanging="360"/>
+      </w:pPr>
+    </w:lvl>
+    <w:lvl w:ilvl="4" w:tplc="10090019" w:tentative="1">
+      <w:start w:val="1"/>
+      <w:numFmt w:val="lowerLetter"/>
+      <w:lvlText w:val="%5."/>
+      <w:lvlJc w:val="left"/>
+      <w:pPr>
+        <w:ind w:left="3600" w:hanging="360"/>
+      </w:pPr>
+    </w:lvl>
+    <w:lvl w:ilvl="5" w:tplc="1009001B" w:tentative="1">
+      <w:start w:val="1"/>
+      <w:numFmt w:val="lowerRoman"/>
+      <w:lvlText w:val="%6."/>
+      <w:lvlJc w:val="right"/>
+      <w:pPr>
+        <w:ind w:left="4320" w:hanging="180"/>
+      </w:pPr>
+    </w:lvl>
+    <w:lvl w:ilvl="6" w:tplc="1009000F" w:tentative="1">
+      <w:start w:val="1"/>
+      <w:numFmt w:val="decimal"/>
+      <w:lvlText w:val="%7."/>
+      <w:lvlJc w:val="left"/>
+      <w:pPr>
+        <w:ind w:left="5040" w:hanging="360"/>
+      </w:pPr>
+    </w:lvl>
+    <w:lvl w:ilvl="7" w:tplc="10090019" w:tentative="1">
+      <w:start w:val="1"/>
+      <w:numFmt w:val="lowerLetter"/>
+      <w:lvlText w:val="%8."/>
+      <w:lvlJc w:val="left"/>
+      <w:pPr>
+        <w:ind w:left="5760" w:hanging="360"/>
+      </w:pPr>
+    </w:lvl>
+    <w:lvl w:ilvl="8" w:tplc="1009001B" w:tentative="1">
+      <w:start w:val="1"/>
+      <w:numFmt w:val="lowerRoman"/>
+      <w:lvlText w:val="%9."/>
+      <w:lvlJc w:val="right"/>
+      <w:pPr>
+        <w:ind w:left="6480" w:hanging="180"/>
+      </w:pPr>
+    </w:lvl>
+  </w:abstractNum>
+  <w:abstractNum w:abstractNumId="13">
     <w:nsid w:val="596D7DA7"/>
     <w:multiLevelType w:val="hybridMultilevel"/>
     <w:tmpl w:val="462A0CF4"/>
@@ -2421,7 +3868,96 @@
       </w:pPr>
     </w:lvl>
   </w:abstractNum>
-  <w:abstractNum w:abstractNumId="13">
+  <w:abstractNum w:abstractNumId="14">
+    <w:nsid w:val="61D57336"/>
+    <w:multiLevelType w:val="hybridMultilevel"/>
+    <w:tmpl w:val="882A1C66"/>
+    <w:lvl w:ilvl="0" w:tplc="1009000F">
+      <w:start w:val="1"/>
+      <w:numFmt w:val="decimal"/>
+      <w:lvlText w:val="%1."/>
+      <w:lvlJc w:val="left"/>
+      <w:pPr>
+        <w:ind w:left="720" w:hanging="360"/>
+      </w:pPr>
+      <w:rPr>
+        <w:rFonts w:hint="default"/>
+      </w:rPr>
+    </w:lvl>
+    <w:lvl w:ilvl="1" w:tplc="10090019" w:tentative="1">
+      <w:start w:val="1"/>
+      <w:numFmt w:val="lowerLetter"/>
+      <w:lvlText w:val="%2."/>
+      <w:lvlJc w:val="left"/>
+      <w:pPr>
+        <w:ind w:left="1440" w:hanging="360"/>
+      </w:pPr>
+    </w:lvl>
+    <w:lvl w:ilvl="2" w:tplc="1009001B" w:tentative="1">
+      <w:start w:val="1"/>
+      <w:numFmt w:val="lowerRoman"/>
+      <w:lvlText w:val="%3."/>
+      <w:lvlJc w:val="right"/>
+      <w:pPr>
+        <w:ind w:left="2160" w:hanging="180"/>
+      </w:pPr>
+    </w:lvl>
+    <w:lvl w:ilvl="3" w:tplc="1009000F" w:tentative="1">
+      <w:start w:val="1"/>
+      <w:numFmt w:val="decimal"/>
+      <w:lvlText w:val="%4."/>
+      <w:lvlJc w:val="left"/>
+      <w:pPr>
+        <w:ind w:left="2880" w:hanging="360"/>
+      </w:pPr>
+    </w:lvl>
+    <w:lvl w:ilvl="4" w:tplc="10090019" w:tentative="1">
+      <w:start w:val="1"/>
+      <w:numFmt w:val="lowerLetter"/>
+      <w:lvlText w:val="%5."/>
+      <w:lvlJc w:val="left"/>
+      <w:pPr>
+        <w:ind w:left="3600" w:hanging="360"/>
+      </w:pPr>
+    </w:lvl>
+    <w:lvl w:ilvl="5" w:tplc="1009001B" w:tentative="1">
+      <w:start w:val="1"/>
+      <w:numFmt w:val="lowerRoman"/>
+      <w:lvlText w:val="%6."/>
+      <w:lvlJc w:val="right"/>
+      <w:pPr>
+        <w:ind w:left="4320" w:hanging="180"/>
+      </w:pPr>
+    </w:lvl>
+    <w:lvl w:ilvl="6" w:tplc="1009000F" w:tentative="1">
+      <w:start w:val="1"/>
+      <w:numFmt w:val="decimal"/>
+      <w:lvlText w:val="%7."/>
+      <w:lvlJc w:val="left"/>
+      <w:pPr>
+        <w:ind w:left="5040" w:hanging="360"/>
+      </w:pPr>
+    </w:lvl>
+    <w:lvl w:ilvl="7" w:tplc="10090019" w:tentative="1">
+      <w:start w:val="1"/>
+      <w:numFmt w:val="lowerLetter"/>
+      <w:lvlText w:val="%8."/>
+      <w:lvlJc w:val="left"/>
+      <w:pPr>
+        <w:ind w:left="5760" w:hanging="360"/>
+      </w:pPr>
+    </w:lvl>
+    <w:lvl w:ilvl="8" w:tplc="1009001B" w:tentative="1">
+      <w:start w:val="1"/>
+      <w:numFmt w:val="lowerRoman"/>
+      <w:lvlText w:val="%9."/>
+      <w:lvlJc w:val="right"/>
+      <w:pPr>
+        <w:ind w:left="6480" w:hanging="180"/>
+      </w:pPr>
+    </w:lvl>
+  </w:abstractNum>
+  <w:abstractNum w:abstractNumId="15">
     <w:nsid w:val="78BF188B"/>
     <w:multiLevelType w:val="hybridMultilevel"/>
     <w:tmpl w:val="1248AC18"/>
@@ -2510,7 +4046,7 @@
       </w:pPr>
     </w:lvl>
   </w:abstractNum>
-  <w:abstractNum w:abstractNumId="14">
+  <w:abstractNum w:abstractNumId="16">
     <w:nsid w:val="7D794F6E"/>
     <w:multiLevelType w:val="hybridMultilevel"/>
     <w:tmpl w:val="27E6191E"/>
@@ -2600,10 +4136,10 @@
     </w:lvl>
   </w:abstractNum>
   <w:num w:numId="1">
-    <w:abstractNumId w:val="13"/>
+    <w:abstractNumId w:val="15"/>
   </w:num>
   <w:num w:numId="2">
-    <w:abstractNumId w:val="14"/>
+    <w:abstractNumId w:val="16"/>
   </w:num>
   <w:num w:numId="3">
     <w:abstractNumId w:val="2"/>
@@ -2639,10 +4175,16 @@
     <w:abstractNumId w:val="7"/>
   </w:num>
   <w:num w:numId="14">
-    <w:abstractNumId w:val="12"/>
+    <w:abstractNumId w:val="13"/>
   </w:num>
   <w:num w:numId="15">
     <w:abstractNumId w:val="4"/>
+  </w:num>
+  <w:num w:numId="16">
+    <w:abstractNumId w:val="14"/>
+  </w:num>
+  <w:num w:numId="17">
+    <w:abstractNumId w:val="12"/>
   </w:num>
 </w:numbering>
 </file>
@@ -3062,6 +4604,28 @@
       <w:szCs w:val="32"/>
     </w:rPr>
   </w:style>
+  <w:style w:type="paragraph" w:styleId="Heading2">
+    <w:name w:val="heading 2"/>
+    <w:basedOn w:val="Normal"/>
+    <w:next w:val="Normal"/>
+    <w:link w:val="Heading2Char"/>
+    <w:uiPriority w:val="9"/>
+    <w:unhideWhenUsed/>
+    <w:qFormat/>
+    <w:rsid w:val="00523EF8"/>
+    <w:pPr>
+      <w:keepNext/>
+      <w:keepLines/>
+      <w:spacing w:before="40" w:after="0"/>
+      <w:outlineLvl w:val="1"/>
+    </w:pPr>
+    <w:rPr>
+      <w:rFonts w:asciiTheme="majorHAnsi" w:eastAsiaTheme="majorEastAsia" w:hAnsiTheme="majorHAnsi" w:cstheme="majorBidi"/>
+      <w:color w:val="2E74B5" w:themeColor="accent1" w:themeShade="BF"/>
+      <w:sz w:val="26"/>
+      <w:szCs w:val="26"/>
+    </w:rPr>
+  </w:style>
   <w:style w:type="character" w:default="1" w:styleId="DefaultParagraphFont">
     <w:name w:val="Default Paragraph Font"/>
     <w:uiPriority w:val="1"/>
@@ -3145,6 +4709,19 @@
       <w:ind w:left="720"/>
       <w:contextualSpacing/>
     </w:pPr>
+  </w:style>
+  <w:style w:type="character" w:customStyle="1" w:styleId="Heading2Char">
+    <w:name w:val="Heading 2 Char"/>
+    <w:basedOn w:val="DefaultParagraphFont"/>
+    <w:link w:val="Heading2"/>
+    <w:uiPriority w:val="9"/>
+    <w:rsid w:val="00523EF8"/>
+    <w:rPr>
+      <w:rFonts w:asciiTheme="majorHAnsi" w:eastAsiaTheme="majorEastAsia" w:hAnsiTheme="majorHAnsi" w:cstheme="majorBidi"/>
+      <w:color w:val="2E74B5" w:themeColor="accent1" w:themeShade="BF"/>
+      <w:sz w:val="26"/>
+      <w:szCs w:val="26"/>
+    </w:rPr>
   </w:style>
 </w:styles>
 </file>

</xml_diff>